<commit_message>
Finished working on documentation for today
</commit_message>
<xml_diff>
--- a/Documentatie Licenta.docx
+++ b/Documentatie Licenta.docx
@@ -2244,8 +2244,18 @@
           <w:sz w:val="24"/>
           <w:szCs w:val="24"/>
         </w:rPr>
-        <w:t>“Event Sourcing este o modalitate de a persista starea aplicatiei tale folosind, stocand o istorie din care se poate determina starea curenta a aplicatiei“</w:t>
-      </w:r>
+        <w:t xml:space="preserve">“Event Sourcing este o modalitate de a persista starea aplicatiei tale folosind, stocand o istorie din care se poate determina starea curenta a </w:t>
+      </w:r>
+      <w:proofErr w:type="gramStart"/>
+      <w:r>
+        <w:rPr>
+          <w:rFonts w:ascii="Merriweather" w:eastAsia="Merriweather" w:hAnsi="Merriweather" w:cs="Merriweather"/>
+          <w:sz w:val="24"/>
+          <w:szCs w:val="24"/>
+        </w:rPr>
+        <w:t>aplicatiei“</w:t>
+      </w:r>
+      <w:proofErr w:type="gramEnd"/>
       <w:r>
         <w:rPr>
           <w:rFonts w:ascii="Merriweather" w:eastAsia="Merriweather" w:hAnsi="Merriweather" w:cs="Merriweather"/>
@@ -2333,7 +2343,25 @@
           <w:sz w:val="24"/>
           <w:szCs w:val="24"/>
         </w:rPr>
-        <w:t xml:space="preserve">De asemenea evenimentele pot fi procesate oricand de consumere si folosite in scopuri precum: reconstituirea ultimei stari a aplicatiei,  analiza modului in care starile aplicatiei se schimba, determinarea celor mai folosite functionalitati (cu cat sunt mai folosite cu atat prezinta un interes mai ridicat pentru stakeholders). </w:t>
+        <w:t xml:space="preserve">De asemenea evenimentele pot fi procesate oricand de consumere si folosite in scopuri precum: reconstituirea ultimei stari a </w:t>
+      </w:r>
+      <w:proofErr w:type="gramStart"/>
+      <w:r>
+        <w:rPr>
+          <w:rFonts w:ascii="Merriweather" w:eastAsia="Merriweather" w:hAnsi="Merriweather" w:cs="Merriweather"/>
+          <w:sz w:val="24"/>
+          <w:szCs w:val="24"/>
+        </w:rPr>
+        <w:t>aplicatiei,  analiza</w:t>
+      </w:r>
+      <w:proofErr w:type="gramEnd"/>
+      <w:r>
+        <w:rPr>
+          <w:rFonts w:ascii="Merriweather" w:eastAsia="Merriweather" w:hAnsi="Merriweather" w:cs="Merriweather"/>
+          <w:sz w:val="24"/>
+          <w:szCs w:val="24"/>
+        </w:rPr>
+        <w:t xml:space="preserve"> modului in care starile aplicatiei se schimba, determinarea celor mai folosite functionalitati (cu cat sunt mai folosite cu atat prezinta un interes mai ridicat pentru stakeholders). </w:t>
       </w:r>
     </w:p>
     <w:p>
@@ -3562,6 +3590,21 @@
     </w:p>
     <w:p>
       <w:pPr>
+        <w:spacing w:line="240" w:lineRule="auto"/>
+        <w:ind w:left="1440" w:firstLine="720"/>
+        <w:rPr>
+          <w:sz w:val="28"/>
+          <w:szCs w:val="28"/>
+        </w:rPr>
+      </w:pPr>
+    </w:p>
+    <w:p>
+      <w:pPr>
+        <w:pStyle w:val="ListParagraph"/>
+        <w:numPr>
+          <w:ilvl w:val="0"/>
+          <w:numId w:val="3"/>
+        </w:numPr>
         <w:pBdr>
           <w:top w:val="none" w:sz="0" w:space="0" w:color="auto"/>
           <w:left w:val="none" w:sz="0" w:space="0" w:color="auto"/>
@@ -3590,26 +3633,1755 @@
         </w:tabs>
         <w:spacing w:line="240" w:lineRule="auto"/>
         <w:rPr>
+          <w:rFonts w:ascii="Calibri" w:hAnsi="Calibri" w:cs="Calibri"/>
+          <w:sz w:val="28"/>
+          <w:szCs w:val="28"/>
+          <w:lang w:val="ro-RO"/>
+        </w:rPr>
+      </w:pPr>
+      <w:r>
+        <w:rPr>
+          <w:rFonts w:ascii="Calibri" w:hAnsi="Calibri" w:cs="Calibri"/>
+          <w:sz w:val="28"/>
+          <w:szCs w:val="28"/>
+          <w:lang w:val="ro-RO"/>
+        </w:rPr>
+        <w:t xml:space="preserve">Proiectul </w:t>
+      </w:r>
+      <w:r>
+        <w:rPr>
+          <w:rFonts w:ascii="Calibri" w:hAnsi="Calibri" w:cs="Calibri"/>
+          <w:sz w:val="28"/>
+          <w:szCs w:val="28"/>
+          <w:lang w:val="ro-RO"/>
+        </w:rPr>
+        <w:t>WebApi</w:t>
+      </w:r>
+    </w:p>
+    <w:p>
+      <w:pPr>
+        <w:pStyle w:val="ListParagraph"/>
+        <w:pBdr>
+          <w:top w:val="none" w:sz="0" w:space="0" w:color="auto"/>
+          <w:left w:val="none" w:sz="0" w:space="0" w:color="auto"/>
+          <w:bottom w:val="none" w:sz="0" w:space="0" w:color="auto"/>
+          <w:right w:val="none" w:sz="0" w:space="0" w:color="auto"/>
+          <w:between w:val="none" w:sz="0" w:space="0" w:color="auto"/>
+        </w:pBdr>
+        <w:shd w:val="clear" w:color="auto" w:fill="FFFFFF"/>
+        <w:tabs>
+          <w:tab w:val="left" w:pos="916"/>
+          <w:tab w:val="left" w:pos="1832"/>
+          <w:tab w:val="left" w:pos="2748"/>
+          <w:tab w:val="left" w:pos="3664"/>
+          <w:tab w:val="left" w:pos="4580"/>
+          <w:tab w:val="left" w:pos="5496"/>
+          <w:tab w:val="left" w:pos="6412"/>
+          <w:tab w:val="left" w:pos="7328"/>
+          <w:tab w:val="left" w:pos="8244"/>
+          <w:tab w:val="left" w:pos="9160"/>
+          <w:tab w:val="left" w:pos="10076"/>
+          <w:tab w:val="left" w:pos="10992"/>
+          <w:tab w:val="left" w:pos="11908"/>
+          <w:tab w:val="left" w:pos="12824"/>
+          <w:tab w:val="left" w:pos="13740"/>
+          <w:tab w:val="left" w:pos="14656"/>
+        </w:tabs>
+        <w:spacing w:line="240" w:lineRule="auto"/>
+        <w:rPr>
+          <w:rFonts w:ascii="Calibri" w:hAnsi="Calibri" w:cs="Calibri"/>
+          <w:sz w:val="28"/>
+          <w:szCs w:val="28"/>
+          <w:lang w:val="ro-RO"/>
+        </w:rPr>
+      </w:pPr>
+    </w:p>
+    <w:p>
+      <w:pPr>
+        <w:pBdr>
+          <w:top w:val="none" w:sz="0" w:space="0" w:color="auto"/>
+          <w:left w:val="none" w:sz="0" w:space="0" w:color="auto"/>
+          <w:bottom w:val="none" w:sz="0" w:space="0" w:color="auto"/>
+          <w:right w:val="none" w:sz="0" w:space="0" w:color="auto"/>
+          <w:between w:val="none" w:sz="0" w:space="0" w:color="auto"/>
+        </w:pBdr>
+        <w:shd w:val="clear" w:color="auto" w:fill="FFFFFF"/>
+        <w:tabs>
+          <w:tab w:val="left" w:pos="916"/>
+          <w:tab w:val="left" w:pos="1832"/>
+          <w:tab w:val="left" w:pos="2748"/>
+          <w:tab w:val="left" w:pos="3664"/>
+          <w:tab w:val="left" w:pos="4580"/>
+          <w:tab w:val="left" w:pos="5496"/>
+          <w:tab w:val="left" w:pos="6412"/>
+          <w:tab w:val="left" w:pos="7328"/>
+          <w:tab w:val="left" w:pos="8244"/>
+          <w:tab w:val="left" w:pos="9160"/>
+          <w:tab w:val="left" w:pos="10076"/>
+          <w:tab w:val="left" w:pos="10992"/>
+          <w:tab w:val="left" w:pos="11908"/>
+          <w:tab w:val="left" w:pos="12824"/>
+          <w:tab w:val="left" w:pos="13740"/>
+          <w:tab w:val="left" w:pos="14656"/>
+        </w:tabs>
+        <w:spacing w:line="240" w:lineRule="auto"/>
+        <w:rPr>
+          <w:rFonts w:ascii="Calibri" w:hAnsi="Calibri" w:cs="Calibri"/>
+          <w:lang w:val="en-US"/>
+        </w:rPr>
+      </w:pPr>
+      <w:r>
+        <w:rPr>
+          <w:rFonts w:ascii="Calibri" w:hAnsi="Calibri" w:cs="Calibri"/>
+          <w:lang w:val="ro-RO"/>
+        </w:rPr>
+        <w:tab/>
+      </w:r>
+      <w:r>
+        <w:rPr>
+          <w:rFonts w:ascii="Calibri" w:hAnsi="Calibri" w:cs="Calibri"/>
+          <w:lang w:val="ro-RO"/>
+        </w:rPr>
+        <w:t>Proiectul WebApi este de tipul ASP.NET COR</w:t>
+      </w:r>
+      <w:r>
+        <w:rPr>
+          <w:rFonts w:ascii="Calibri" w:hAnsi="Calibri" w:cs="Calibri"/>
+          <w:lang w:val="ro-RO"/>
+        </w:rPr>
+        <w:t>E MVC. In el sunt controllerele si</w:t>
+      </w:r>
+      <w:r>
+        <w:rPr>
+          <w:rFonts w:ascii="Calibri" w:hAnsi="Calibri" w:cs="Calibri"/>
+          <w:lang w:val="ro-RO"/>
+        </w:rPr>
+        <w:t xml:space="preserve"> viewurile.</w:t>
+      </w:r>
+      <w:r>
+        <w:rPr>
+          <w:rFonts w:ascii="Calibri" w:hAnsi="Calibri" w:cs="Calibri"/>
+          <w:lang w:val="ro-RO"/>
+        </w:rPr>
+        <w:t xml:space="preserve"> Desi modelele folosite pentru comunicarea intre viewuri si controllere sunt in mod normal in acest proiect, in cazul de fata sunt in proiectul de Servicii</w:t>
+      </w:r>
+      <w:r>
+        <w:rPr>
+          <w:rFonts w:ascii="Calibri" w:hAnsi="Calibri" w:cs="Calibri"/>
+          <w:lang w:val="ro-RO"/>
+        </w:rPr>
+        <w:t xml:space="preserve"> </w:t>
+      </w:r>
+      <w:r>
+        <w:rPr>
+          <w:rFonts w:ascii="Calibri" w:hAnsi="Calibri" w:cs="Calibri"/>
+          <w:lang w:val="ro-RO"/>
+        </w:rPr>
+        <w:t xml:space="preserve">deoarece arhitectura CQRS permite ca serviciile sa intoarca doar strictul necesar de care au nevoie viewruile, </w:t>
+      </w:r>
+      <w:r>
+        <w:rPr>
+          <w:rFonts w:ascii="Verdana" w:hAnsi="Verdana"/>
+          <w:sz w:val="19"/>
+          <w:szCs w:val="19"/>
+          <w:shd w:val="clear" w:color="auto" w:fill="F0F4F7"/>
+        </w:rPr>
+        <w:t xml:space="preserve">nemaifiind nevoie de modele in proiectul WebApi care sa filtreze informatiile primite de la servicii. </w:t>
+      </w:r>
+      <w:r>
+        <w:rPr>
+          <w:rFonts w:ascii="Calibri" w:hAnsi="Calibri" w:cs="Calibri"/>
+          <w:lang w:val="ro-RO"/>
+        </w:rPr>
+        <w:t xml:space="preserve">De asemenea in acest proiect sunt inregistrate si configurate majoritatea functionalitatilor de baza din .net core sau pachetele nuget ca Dependency Injection sau libraria Asp.Net Identity folosita la autentificare. </w:t>
+      </w:r>
+      <w:r>
+        <w:rPr>
+          <w:rFonts w:ascii="Calibri" w:hAnsi="Calibri" w:cs="Calibri"/>
+          <w:lang w:val="en-US"/>
+        </w:rPr>
+        <w:t xml:space="preserve">Modele folosite pentru comunicarea intre controllere si viewuri sunt respecta patternul de CQRS, modelele pentru post/update/delete derivand din clasa ICommand iar modelele de rezultat pentru query derivand din clasa IQueryResult. Patternul CQRS are avantajul ca permite simplificarea obectelor prin care se transfera date intre controller si view folosind cate un obiect separat pentru fiecare request, in acest fel fiecare putand avea strict datale necesare requestului, reteaua nefiind incarcata cu proprietati care ar fi fost utile altor requesturi. In viewrile razor am </w:t>
+      </w:r>
+      <w:proofErr w:type="gramStart"/>
+      <w:r>
+        <w:rPr>
+          <w:rFonts w:ascii="Calibri" w:hAnsi="Calibri" w:cs="Calibri"/>
+          <w:lang w:val="en-US"/>
+        </w:rPr>
+        <w:t>folosit  frameworkul</w:t>
+      </w:r>
+      <w:proofErr w:type="gramEnd"/>
+      <w:r>
+        <w:rPr>
+          <w:rFonts w:ascii="Calibri" w:hAnsi="Calibri" w:cs="Calibri"/>
+          <w:lang w:val="en-US"/>
+        </w:rPr>
+        <w:t xml:space="preserve"> Bootstrap de css pentru stilizare</w:t>
+      </w:r>
+      <w:r>
+        <w:rPr>
+          <w:rFonts w:ascii="Calibri" w:hAnsi="Calibri" w:cs="Calibri"/>
+          <w:lang w:val="en-US"/>
+        </w:rPr>
+        <w:t xml:space="preserve"> si cod cshtml pentru redactea lor. </w:t>
+      </w:r>
+      <w:r>
+        <w:rPr>
+          <w:rFonts w:ascii="Calibri" w:hAnsi="Calibri" w:cs="Calibri"/>
+          <w:lang w:val="en-US"/>
+        </w:rPr>
+        <w:t>Tot in acest proiect se realizeaza si procesul de autentificare care e implementata folosind libraria Identity, o solutie ce ofera implementari pentru majoritatea functionalitatilor de autentificare si autorizare si care poate fi folosita doar prin adaugarea unor setari de configurare in fisierul Startup.cs.</w:t>
+      </w:r>
+    </w:p>
+    <w:p>
+      <w:pPr>
+        <w:pBdr>
+          <w:top w:val="none" w:sz="0" w:space="0" w:color="auto"/>
+          <w:left w:val="none" w:sz="0" w:space="0" w:color="auto"/>
+          <w:bottom w:val="none" w:sz="0" w:space="0" w:color="auto"/>
+          <w:right w:val="none" w:sz="0" w:space="0" w:color="auto"/>
+          <w:between w:val="none" w:sz="0" w:space="0" w:color="auto"/>
+        </w:pBdr>
+        <w:shd w:val="clear" w:color="auto" w:fill="FFFFFF"/>
+        <w:tabs>
+          <w:tab w:val="left" w:pos="916"/>
+          <w:tab w:val="left" w:pos="1832"/>
+          <w:tab w:val="left" w:pos="2748"/>
+          <w:tab w:val="left" w:pos="3664"/>
+          <w:tab w:val="left" w:pos="4580"/>
+          <w:tab w:val="left" w:pos="5496"/>
+          <w:tab w:val="left" w:pos="6412"/>
+          <w:tab w:val="left" w:pos="7328"/>
+          <w:tab w:val="left" w:pos="8244"/>
+          <w:tab w:val="left" w:pos="9160"/>
+          <w:tab w:val="left" w:pos="10076"/>
+          <w:tab w:val="left" w:pos="10992"/>
+          <w:tab w:val="left" w:pos="11908"/>
+          <w:tab w:val="left" w:pos="12824"/>
+          <w:tab w:val="left" w:pos="13740"/>
+          <w:tab w:val="left" w:pos="14656"/>
+        </w:tabs>
+        <w:spacing w:line="240" w:lineRule="auto"/>
+        <w:rPr>
+          <w:rFonts w:ascii="Calibri" w:hAnsi="Calibri" w:cs="Calibri"/>
+          <w:lang w:val="en-US"/>
+        </w:rPr>
+      </w:pPr>
+    </w:p>
+    <w:p>
+      <w:pPr>
+        <w:pStyle w:val="ListParagraph"/>
+        <w:numPr>
+          <w:ilvl w:val="0"/>
+          <w:numId w:val="3"/>
+        </w:numPr>
+        <w:pBdr>
+          <w:top w:val="none" w:sz="0" w:space="0" w:color="auto"/>
+          <w:left w:val="none" w:sz="0" w:space="0" w:color="auto"/>
+          <w:bottom w:val="none" w:sz="0" w:space="0" w:color="auto"/>
+          <w:right w:val="none" w:sz="0" w:space="0" w:color="auto"/>
+          <w:between w:val="none" w:sz="0" w:space="0" w:color="auto"/>
+        </w:pBdr>
+        <w:shd w:val="clear" w:color="auto" w:fill="FFFFFF"/>
+        <w:tabs>
+          <w:tab w:val="left" w:pos="916"/>
+          <w:tab w:val="left" w:pos="1832"/>
+          <w:tab w:val="left" w:pos="2748"/>
+          <w:tab w:val="left" w:pos="3664"/>
+          <w:tab w:val="left" w:pos="4580"/>
+          <w:tab w:val="left" w:pos="5496"/>
+          <w:tab w:val="left" w:pos="6412"/>
+          <w:tab w:val="left" w:pos="7328"/>
+          <w:tab w:val="left" w:pos="8244"/>
+          <w:tab w:val="left" w:pos="9160"/>
+          <w:tab w:val="left" w:pos="10076"/>
+          <w:tab w:val="left" w:pos="10992"/>
+          <w:tab w:val="left" w:pos="11908"/>
+          <w:tab w:val="left" w:pos="12824"/>
+          <w:tab w:val="left" w:pos="13740"/>
+          <w:tab w:val="left" w:pos="14656"/>
+        </w:tabs>
+        <w:spacing w:line="240" w:lineRule="auto"/>
+        <w:rPr>
+          <w:rFonts w:ascii="Calibri" w:hAnsi="Calibri" w:cs="Calibri"/>
+          <w:sz w:val="28"/>
+          <w:szCs w:val="28"/>
+          <w:lang w:val="ro-RO"/>
+        </w:rPr>
+      </w:pPr>
+      <w:r>
+        <w:rPr>
+          <w:rFonts w:ascii="Calibri" w:hAnsi="Calibri" w:cs="Calibri"/>
+          <w:sz w:val="28"/>
+          <w:szCs w:val="28"/>
+          <w:lang w:val="ro-RO"/>
+        </w:rPr>
+        <w:t>Proiectul Services</w:t>
+      </w:r>
+    </w:p>
+    <w:p>
+      <w:pPr>
+        <w:pBdr>
+          <w:top w:val="none" w:sz="0" w:space="0" w:color="auto"/>
+          <w:left w:val="none" w:sz="0" w:space="0" w:color="auto"/>
+          <w:bottom w:val="none" w:sz="0" w:space="0" w:color="auto"/>
+          <w:right w:val="none" w:sz="0" w:space="0" w:color="auto"/>
+          <w:between w:val="none" w:sz="0" w:space="0" w:color="auto"/>
+        </w:pBdr>
+        <w:shd w:val="clear" w:color="auto" w:fill="FFFFFF"/>
+        <w:tabs>
+          <w:tab w:val="left" w:pos="916"/>
+          <w:tab w:val="left" w:pos="1832"/>
+          <w:tab w:val="left" w:pos="2748"/>
+          <w:tab w:val="left" w:pos="3664"/>
+          <w:tab w:val="left" w:pos="4580"/>
+          <w:tab w:val="left" w:pos="5496"/>
+          <w:tab w:val="left" w:pos="6412"/>
+          <w:tab w:val="left" w:pos="7328"/>
+          <w:tab w:val="left" w:pos="8244"/>
+          <w:tab w:val="left" w:pos="9160"/>
+          <w:tab w:val="left" w:pos="10076"/>
+          <w:tab w:val="left" w:pos="10992"/>
+          <w:tab w:val="left" w:pos="11908"/>
+          <w:tab w:val="left" w:pos="12824"/>
+          <w:tab w:val="left" w:pos="13740"/>
+          <w:tab w:val="left" w:pos="14656"/>
+        </w:tabs>
+        <w:spacing w:line="240" w:lineRule="auto"/>
+        <w:rPr>
+          <w:rFonts w:ascii="Calibri" w:hAnsi="Calibri" w:cs="Calibri"/>
+          <w:sz w:val="28"/>
+          <w:szCs w:val="28"/>
+          <w:lang w:val="ro-RO"/>
+        </w:rPr>
+      </w:pPr>
+    </w:p>
+    <w:p>
+      <w:pPr>
+        <w:pBdr>
+          <w:top w:val="none" w:sz="0" w:space="0" w:color="auto"/>
+          <w:left w:val="none" w:sz="0" w:space="0" w:color="auto"/>
+          <w:bottom w:val="none" w:sz="0" w:space="0" w:color="auto"/>
+          <w:right w:val="none" w:sz="0" w:space="0" w:color="auto"/>
+          <w:between w:val="none" w:sz="0" w:space="0" w:color="auto"/>
+        </w:pBdr>
+        <w:shd w:val="clear" w:color="auto" w:fill="FFFFFF"/>
+        <w:tabs>
+          <w:tab w:val="left" w:pos="916"/>
+          <w:tab w:val="left" w:pos="1832"/>
+          <w:tab w:val="left" w:pos="2748"/>
+          <w:tab w:val="left" w:pos="3664"/>
+          <w:tab w:val="left" w:pos="4580"/>
+          <w:tab w:val="left" w:pos="5496"/>
+          <w:tab w:val="left" w:pos="6412"/>
+          <w:tab w:val="left" w:pos="7328"/>
+          <w:tab w:val="left" w:pos="8244"/>
+          <w:tab w:val="left" w:pos="9160"/>
+          <w:tab w:val="left" w:pos="10076"/>
+          <w:tab w:val="left" w:pos="10992"/>
+          <w:tab w:val="left" w:pos="11908"/>
+          <w:tab w:val="left" w:pos="12824"/>
+          <w:tab w:val="left" w:pos="13740"/>
+          <w:tab w:val="left" w:pos="14656"/>
+        </w:tabs>
+        <w:spacing w:line="240" w:lineRule="auto"/>
+        <w:rPr>
+          <w:rFonts w:ascii="Calibri" w:hAnsi="Calibri" w:cs="Calibri"/>
+          <w:lang w:val="ro-RO"/>
+        </w:rPr>
+      </w:pPr>
+      <w:r>
+        <w:rPr>
+          <w:rFonts w:ascii="Calibri" w:hAnsi="Calibri" w:cs="Calibri"/>
+          <w:lang w:val="ro-RO"/>
+        </w:rPr>
+        <w:tab/>
+        <w:t xml:space="preserve">In proiectul Services se face separarea intre comenzi si query-uri el fiind impartit in doua subfoldere „Commands” si „Queries”. In Commands se gasesc doua subfoldere Task si Topic care reprezinta entitatile de baza cu care lucreaza aplicatia. In fiecare din aceste doua </w:t>
+      </w:r>
+      <w:r>
+        <w:rPr>
+          <w:rFonts w:ascii="Calibri" w:hAnsi="Calibri" w:cs="Calibri"/>
+          <w:lang w:val="ro-RO"/>
+        </w:rPr>
+        <w:t>se gasesc implementari similare doar proprietatile si diferitele actiuni care se pot aplica fiind diferite. In Task gasim comenzile si hadlerele ce prelucreaza aceste comenzi:</w:t>
+      </w:r>
+    </w:p>
+    <w:p>
+      <w:pPr>
+        <w:pStyle w:val="ListParagraph"/>
+        <w:numPr>
+          <w:ilvl w:val="0"/>
+          <w:numId w:val="5"/>
+        </w:numPr>
+        <w:pBdr>
+          <w:top w:val="none" w:sz="0" w:space="0" w:color="auto"/>
+          <w:left w:val="none" w:sz="0" w:space="0" w:color="auto"/>
+          <w:bottom w:val="none" w:sz="0" w:space="0" w:color="auto"/>
+          <w:right w:val="none" w:sz="0" w:space="0" w:color="auto"/>
+          <w:between w:val="none" w:sz="0" w:space="0" w:color="auto"/>
+        </w:pBdr>
+        <w:shd w:val="clear" w:color="auto" w:fill="FFFFFF"/>
+        <w:tabs>
+          <w:tab w:val="left" w:pos="916"/>
+          <w:tab w:val="left" w:pos="1832"/>
+          <w:tab w:val="left" w:pos="2748"/>
+          <w:tab w:val="left" w:pos="3664"/>
+          <w:tab w:val="left" w:pos="4580"/>
+          <w:tab w:val="left" w:pos="5496"/>
+          <w:tab w:val="left" w:pos="6412"/>
+          <w:tab w:val="left" w:pos="7328"/>
+          <w:tab w:val="left" w:pos="8244"/>
+          <w:tab w:val="left" w:pos="9160"/>
+          <w:tab w:val="left" w:pos="10076"/>
+          <w:tab w:val="left" w:pos="10992"/>
+          <w:tab w:val="left" w:pos="11908"/>
+          <w:tab w:val="left" w:pos="12824"/>
+          <w:tab w:val="left" w:pos="13740"/>
+          <w:tab w:val="left" w:pos="14656"/>
+        </w:tabs>
+        <w:spacing w:line="240" w:lineRule="auto"/>
+        <w:rPr>
+          <w:rFonts w:ascii="Calibri" w:hAnsi="Calibri" w:cs="Calibri"/>
+          <w:lang w:val="ro-RO"/>
+        </w:rPr>
+      </w:pPr>
+      <w:r>
+        <w:rPr>
+          <w:rFonts w:ascii="Calibri" w:hAnsi="Calibri" w:cs="Calibri"/>
+          <w:lang w:val="ro-RO"/>
+        </w:rPr>
+        <w:t xml:space="preserve">ChangeTaskStatusCommand - </w:t>
+      </w:r>
+      <w:r>
+        <w:rPr>
+          <w:rFonts w:ascii="Calibri" w:hAnsi="Calibri" w:cs="Calibri"/>
+          <w:lang w:val="ro-RO"/>
+        </w:rPr>
+        <w:t>comanda pentru marcarea</w:t>
+      </w:r>
+      <w:r>
+        <w:rPr>
+          <w:rFonts w:ascii="Calibri" w:hAnsi="Calibri" w:cs="Calibri"/>
+          <w:lang w:val="ro-RO"/>
+        </w:rPr>
+        <w:t xml:space="preserve"> un</w:t>
+      </w:r>
+      <w:r>
+        <w:rPr>
+          <w:rFonts w:ascii="Calibri" w:hAnsi="Calibri" w:cs="Calibri"/>
+          <w:lang w:val="ro-RO"/>
+        </w:rPr>
+        <w:t>ui</w:t>
+      </w:r>
+      <w:r>
+        <w:rPr>
+          <w:rFonts w:ascii="Calibri" w:hAnsi="Calibri" w:cs="Calibri"/>
+          <w:lang w:val="ro-RO"/>
+        </w:rPr>
+        <w:t xml:space="preserve"> task ca fiind completat</w:t>
+      </w:r>
+    </w:p>
+    <w:p>
+      <w:pPr>
+        <w:pStyle w:val="ListParagraph"/>
+        <w:numPr>
+          <w:ilvl w:val="0"/>
+          <w:numId w:val="5"/>
+        </w:numPr>
+        <w:pBdr>
+          <w:top w:val="none" w:sz="0" w:space="0" w:color="auto"/>
+          <w:left w:val="none" w:sz="0" w:space="0" w:color="auto"/>
+          <w:bottom w:val="none" w:sz="0" w:space="0" w:color="auto"/>
+          <w:right w:val="none" w:sz="0" w:space="0" w:color="auto"/>
+          <w:between w:val="none" w:sz="0" w:space="0" w:color="auto"/>
+        </w:pBdr>
+        <w:shd w:val="clear" w:color="auto" w:fill="FFFFFF"/>
+        <w:tabs>
+          <w:tab w:val="left" w:pos="916"/>
+          <w:tab w:val="left" w:pos="1832"/>
+          <w:tab w:val="left" w:pos="2748"/>
+          <w:tab w:val="left" w:pos="3664"/>
+          <w:tab w:val="left" w:pos="4580"/>
+          <w:tab w:val="left" w:pos="5496"/>
+          <w:tab w:val="left" w:pos="6412"/>
+          <w:tab w:val="left" w:pos="7328"/>
+          <w:tab w:val="left" w:pos="8244"/>
+          <w:tab w:val="left" w:pos="9160"/>
+          <w:tab w:val="left" w:pos="10076"/>
+          <w:tab w:val="left" w:pos="10992"/>
+          <w:tab w:val="left" w:pos="11908"/>
+          <w:tab w:val="left" w:pos="12824"/>
+          <w:tab w:val="left" w:pos="13740"/>
+          <w:tab w:val="left" w:pos="14656"/>
+        </w:tabs>
+        <w:spacing w:line="240" w:lineRule="auto"/>
+        <w:rPr>
+          <w:rFonts w:ascii="Calibri" w:hAnsi="Calibri" w:cs="Calibri"/>
+          <w:lang w:val="ro-RO"/>
+        </w:rPr>
+      </w:pPr>
+      <w:r>
+        <w:rPr>
+          <w:rFonts w:ascii="Calibri" w:hAnsi="Calibri" w:cs="Calibri"/>
+          <w:lang w:val="ro-RO"/>
+        </w:rPr>
+        <w:t xml:space="preserve">CreateTaskCommand – </w:t>
+      </w:r>
+      <w:r>
+        <w:rPr>
+          <w:rFonts w:ascii="Calibri" w:hAnsi="Calibri" w:cs="Calibri"/>
+          <w:lang w:val="ro-RO"/>
+        </w:rPr>
+        <w:t xml:space="preserve">comanda ce </w:t>
+      </w:r>
+      <w:r>
+        <w:rPr>
+          <w:rFonts w:ascii="Calibri" w:hAnsi="Calibri" w:cs="Calibri"/>
+          <w:lang w:val="ro-RO"/>
+        </w:rPr>
+        <w:t>contine datele initiale despre un anumit task</w:t>
+      </w:r>
+    </w:p>
+    <w:p>
+      <w:pPr>
+        <w:pStyle w:val="ListParagraph"/>
+        <w:numPr>
+          <w:ilvl w:val="0"/>
+          <w:numId w:val="5"/>
+        </w:numPr>
+        <w:pBdr>
+          <w:top w:val="none" w:sz="0" w:space="0" w:color="auto"/>
+          <w:left w:val="none" w:sz="0" w:space="0" w:color="auto"/>
+          <w:bottom w:val="none" w:sz="0" w:space="0" w:color="auto"/>
+          <w:right w:val="none" w:sz="0" w:space="0" w:color="auto"/>
+          <w:between w:val="none" w:sz="0" w:space="0" w:color="auto"/>
+        </w:pBdr>
+        <w:shd w:val="clear" w:color="auto" w:fill="FFFFFF"/>
+        <w:tabs>
+          <w:tab w:val="left" w:pos="916"/>
+          <w:tab w:val="left" w:pos="1832"/>
+          <w:tab w:val="left" w:pos="2748"/>
+          <w:tab w:val="left" w:pos="3664"/>
+          <w:tab w:val="left" w:pos="4580"/>
+          <w:tab w:val="left" w:pos="5496"/>
+          <w:tab w:val="left" w:pos="6412"/>
+          <w:tab w:val="left" w:pos="7328"/>
+          <w:tab w:val="left" w:pos="8244"/>
+          <w:tab w:val="left" w:pos="9160"/>
+          <w:tab w:val="left" w:pos="10076"/>
+          <w:tab w:val="left" w:pos="10992"/>
+          <w:tab w:val="left" w:pos="11908"/>
+          <w:tab w:val="left" w:pos="12824"/>
+          <w:tab w:val="left" w:pos="13740"/>
+          <w:tab w:val="left" w:pos="14656"/>
+        </w:tabs>
+        <w:spacing w:line="240" w:lineRule="auto"/>
+        <w:rPr>
+          <w:rFonts w:ascii="Calibri" w:hAnsi="Calibri" w:cs="Calibri"/>
+          <w:lang w:val="ro-RO"/>
+        </w:rPr>
+      </w:pPr>
+      <w:r>
+        <w:rPr>
+          <w:rFonts w:ascii="Calibri" w:hAnsi="Calibri" w:cs="Calibri"/>
+          <w:lang w:val="ro-RO"/>
+        </w:rPr>
+        <w:t xml:space="preserve">UpdateTaskCommand – </w:t>
+      </w:r>
+      <w:r>
+        <w:rPr>
+          <w:rFonts w:ascii="Calibri" w:hAnsi="Calibri" w:cs="Calibri"/>
+          <w:lang w:val="ro-RO"/>
+        </w:rPr>
+        <w:t xml:space="preserve">comanda ce </w:t>
+      </w:r>
+      <w:r>
+        <w:rPr>
+          <w:rFonts w:ascii="Calibri" w:hAnsi="Calibri" w:cs="Calibri"/>
+          <w:lang w:val="ro-RO"/>
+        </w:rPr>
+        <w:t xml:space="preserve">contine </w:t>
+      </w:r>
+      <w:r>
+        <w:rPr>
+          <w:rFonts w:ascii="Calibri" w:hAnsi="Calibri" w:cs="Calibri"/>
+          <w:lang w:val="ro-RO"/>
+        </w:rPr>
+        <w:t>noua versiune a descrierii sau titulului task-ului</w:t>
+      </w:r>
+    </w:p>
+    <w:p>
+      <w:pPr>
+        <w:pStyle w:val="ListParagraph"/>
+        <w:numPr>
+          <w:ilvl w:val="0"/>
+          <w:numId w:val="5"/>
+        </w:numPr>
+        <w:pBdr>
+          <w:top w:val="none" w:sz="0" w:space="0" w:color="auto"/>
+          <w:left w:val="none" w:sz="0" w:space="0" w:color="auto"/>
+          <w:bottom w:val="none" w:sz="0" w:space="0" w:color="auto"/>
+          <w:right w:val="none" w:sz="0" w:space="0" w:color="auto"/>
+          <w:between w:val="none" w:sz="0" w:space="0" w:color="auto"/>
+        </w:pBdr>
+        <w:shd w:val="clear" w:color="auto" w:fill="FFFFFF"/>
+        <w:tabs>
+          <w:tab w:val="left" w:pos="916"/>
+          <w:tab w:val="left" w:pos="1832"/>
+          <w:tab w:val="left" w:pos="2748"/>
+          <w:tab w:val="left" w:pos="3664"/>
+          <w:tab w:val="left" w:pos="4580"/>
+          <w:tab w:val="left" w:pos="5496"/>
+          <w:tab w:val="left" w:pos="6412"/>
+          <w:tab w:val="left" w:pos="7328"/>
+          <w:tab w:val="left" w:pos="8244"/>
+          <w:tab w:val="left" w:pos="9160"/>
+          <w:tab w:val="left" w:pos="10076"/>
+          <w:tab w:val="left" w:pos="10992"/>
+          <w:tab w:val="left" w:pos="11908"/>
+          <w:tab w:val="left" w:pos="12824"/>
+          <w:tab w:val="left" w:pos="13740"/>
+          <w:tab w:val="left" w:pos="14656"/>
+        </w:tabs>
+        <w:spacing w:line="240" w:lineRule="auto"/>
+        <w:rPr>
+          <w:rFonts w:ascii="Calibri" w:hAnsi="Calibri" w:cs="Calibri"/>
+          <w:lang w:val="ro-RO"/>
+        </w:rPr>
+      </w:pPr>
+      <w:r>
+        <w:rPr>
+          <w:rFonts w:ascii="Calibri" w:hAnsi="Calibri" w:cs="Calibri"/>
+          <w:lang w:val="ro-RO"/>
+        </w:rPr>
+        <w:t>TaskCommandHander – clasa ce are metode  „Handle”</w:t>
+      </w:r>
+      <w:r>
+        <w:rPr>
+          <w:rFonts w:ascii="Calibri" w:hAnsi="Calibri" w:cs="Calibri"/>
+          <w:lang w:val="ro-RO"/>
+        </w:rPr>
+        <w:t xml:space="preserve"> </w:t>
+      </w:r>
+      <w:r>
+        <w:rPr>
+          <w:rFonts w:ascii="Calibri" w:hAnsi="Calibri" w:cs="Calibri"/>
+          <w:lang w:val="ro-RO"/>
+        </w:rPr>
+        <w:t>care pot primi ca parametri comenzi legate de entitatea task</w:t>
+      </w:r>
+    </w:p>
+    <w:p>
+      <w:pPr>
+        <w:pBdr>
+          <w:top w:val="none" w:sz="0" w:space="0" w:color="auto"/>
+          <w:left w:val="none" w:sz="0" w:space="0" w:color="auto"/>
+          <w:bottom w:val="none" w:sz="0" w:space="0" w:color="auto"/>
+          <w:right w:val="none" w:sz="0" w:space="0" w:color="auto"/>
+          <w:between w:val="none" w:sz="0" w:space="0" w:color="auto"/>
+        </w:pBdr>
+        <w:shd w:val="clear" w:color="auto" w:fill="FFFFFF"/>
+        <w:tabs>
+          <w:tab w:val="left" w:pos="916"/>
+          <w:tab w:val="left" w:pos="1832"/>
+          <w:tab w:val="left" w:pos="2748"/>
+          <w:tab w:val="left" w:pos="3664"/>
+          <w:tab w:val="left" w:pos="4580"/>
+          <w:tab w:val="left" w:pos="5496"/>
+          <w:tab w:val="left" w:pos="6412"/>
+          <w:tab w:val="left" w:pos="7328"/>
+          <w:tab w:val="left" w:pos="8244"/>
+          <w:tab w:val="left" w:pos="9160"/>
+          <w:tab w:val="left" w:pos="10076"/>
+          <w:tab w:val="left" w:pos="10992"/>
+          <w:tab w:val="left" w:pos="11908"/>
+          <w:tab w:val="left" w:pos="12824"/>
+          <w:tab w:val="left" w:pos="13740"/>
+          <w:tab w:val="left" w:pos="14656"/>
+        </w:tabs>
+        <w:spacing w:line="240" w:lineRule="auto"/>
+        <w:rPr>
+          <w:rFonts w:ascii="Calibri" w:hAnsi="Calibri" w:cs="Calibri"/>
+          <w:lang w:val="ro-RO"/>
+        </w:rPr>
+      </w:pPr>
+      <w:r>
+        <w:rPr>
+          <w:rFonts w:ascii="Calibri" w:hAnsi="Calibri" w:cs="Calibri"/>
+          <w:lang w:val="ro-RO"/>
+        </w:rPr>
+        <w:t xml:space="preserve"> </w:t>
+      </w:r>
+    </w:p>
+    <w:p>
+      <w:pPr>
+        <w:pBdr>
+          <w:top w:val="none" w:sz="0" w:space="0" w:color="auto"/>
+          <w:left w:val="none" w:sz="0" w:space="0" w:color="auto"/>
+          <w:bottom w:val="none" w:sz="0" w:space="0" w:color="auto"/>
+          <w:right w:val="none" w:sz="0" w:space="0" w:color="auto"/>
+          <w:between w:val="none" w:sz="0" w:space="0" w:color="auto"/>
+        </w:pBdr>
+        <w:shd w:val="clear" w:color="auto" w:fill="FFFFFF"/>
+        <w:tabs>
+          <w:tab w:val="left" w:pos="916"/>
+          <w:tab w:val="left" w:pos="1832"/>
+          <w:tab w:val="left" w:pos="2748"/>
+          <w:tab w:val="left" w:pos="3664"/>
+          <w:tab w:val="left" w:pos="4580"/>
+          <w:tab w:val="left" w:pos="5496"/>
+          <w:tab w:val="left" w:pos="6412"/>
+          <w:tab w:val="left" w:pos="7328"/>
+          <w:tab w:val="left" w:pos="8244"/>
+          <w:tab w:val="left" w:pos="9160"/>
+          <w:tab w:val="left" w:pos="10076"/>
+          <w:tab w:val="left" w:pos="10992"/>
+          <w:tab w:val="left" w:pos="11908"/>
+          <w:tab w:val="left" w:pos="12824"/>
+          <w:tab w:val="left" w:pos="13740"/>
+          <w:tab w:val="left" w:pos="14656"/>
+        </w:tabs>
+        <w:spacing w:line="240" w:lineRule="auto"/>
+        <w:rPr>
+          <w:rFonts w:ascii="Calibri" w:hAnsi="Calibri" w:cs="Calibri"/>
+          <w:lang w:val="ro-RO"/>
+        </w:rPr>
+      </w:pPr>
+      <w:r>
+        <w:rPr>
+          <w:rFonts w:ascii="Calibri" w:hAnsi="Calibri" w:cs="Calibri"/>
+          <w:lang w:val="ro-RO"/>
+        </w:rPr>
+        <w:tab/>
+        <w:t>Comenzile deriveaza din interfata marker „ICommand” care nu contine proprietati sau metode iar TaskCommandHandler</w:t>
+      </w:r>
+      <w:r>
+        <w:rPr>
+          <w:rFonts w:ascii="Calibri" w:hAnsi="Calibri" w:cs="Calibri"/>
+          <w:lang w:val="ro-RO"/>
+        </w:rPr>
+        <w:t xml:space="preserve"> deriva din mai multe interfete IcommandHandller&lt;Command&gt;, </w:t>
+      </w:r>
+      <w:r>
+        <w:rPr>
+          <w:rFonts w:ascii="Calibri" w:hAnsi="Calibri" w:cs="Calibri"/>
+          <w:lang w:val="ro-RO"/>
+        </w:rPr>
+        <w:t>obligand clasa sa implementeze metoda Handle(Command command). Din aceasta functie comanda este transformata in un eveniment si transmisa la EventStore, in cazul in care comanda este pentru creare unei entitati noi sau datele din comanda sunt pasate catre o functie a clasei aggregatului de care este legat si acolo este transformata in eveniment si transmisa la EventStore pentru a fi inserata in baza de date. De asemenea in functia Handle de la command handler</w:t>
+      </w:r>
+      <w:r>
+        <w:rPr>
+          <w:rFonts w:ascii="Calibri" w:hAnsi="Calibri" w:cs="Calibri"/>
+          <w:lang w:val="ro-RO"/>
+        </w:rPr>
+        <w:t xml:space="preserve"> se pot face anumite verificari pentru a </w:t>
+      </w:r>
+      <w:r>
+        <w:rPr>
+          <w:rFonts w:ascii="Calibri" w:hAnsi="Calibri" w:cs="Calibri"/>
+          <w:lang w:val="ro-RO"/>
+        </w:rPr>
+        <w:lastRenderedPageBreak/>
+        <w:t xml:space="preserve">decide daca evenimentul poate fi creat, un exemplu ar fi sa verifici daca un task </w:t>
+      </w:r>
+      <w:r>
+        <w:rPr>
+          <w:rFonts w:ascii="Calibri" w:hAnsi="Calibri" w:cs="Calibri"/>
+          <w:lang w:val="ro-RO"/>
+        </w:rPr>
+        <w:t>exista</w:t>
+      </w:r>
+      <w:r>
+        <w:rPr>
+          <w:rFonts w:ascii="Calibri" w:hAnsi="Calibri" w:cs="Calibri"/>
+          <w:lang w:val="ro-RO"/>
+        </w:rPr>
+        <w:t xml:space="preserve"> inainte de a </w:t>
+      </w:r>
+      <w:r>
+        <w:rPr>
+          <w:rFonts w:ascii="Calibri" w:hAnsi="Calibri" w:cs="Calibri"/>
+          <w:lang w:val="ro-RO"/>
+        </w:rPr>
+        <w:t xml:space="preserve">a-l marca ca fiind terminat. </w:t>
+      </w:r>
+    </w:p>
+    <w:p>
+      <w:pPr>
+        <w:pBdr>
+          <w:top w:val="none" w:sz="0" w:space="0" w:color="auto"/>
+          <w:left w:val="none" w:sz="0" w:space="0" w:color="auto"/>
+          <w:bottom w:val="none" w:sz="0" w:space="0" w:color="auto"/>
+          <w:right w:val="none" w:sz="0" w:space="0" w:color="auto"/>
+          <w:between w:val="none" w:sz="0" w:space="0" w:color="auto"/>
+        </w:pBdr>
+        <w:shd w:val="clear" w:color="auto" w:fill="FFFFFF"/>
+        <w:tabs>
+          <w:tab w:val="left" w:pos="916"/>
+          <w:tab w:val="left" w:pos="1832"/>
+          <w:tab w:val="left" w:pos="2748"/>
+          <w:tab w:val="left" w:pos="3664"/>
+          <w:tab w:val="left" w:pos="4580"/>
+          <w:tab w:val="left" w:pos="5496"/>
+          <w:tab w:val="left" w:pos="6412"/>
+          <w:tab w:val="left" w:pos="7328"/>
+          <w:tab w:val="left" w:pos="8244"/>
+          <w:tab w:val="left" w:pos="9160"/>
+          <w:tab w:val="left" w:pos="10076"/>
+          <w:tab w:val="left" w:pos="10992"/>
+          <w:tab w:val="left" w:pos="11908"/>
+          <w:tab w:val="left" w:pos="12824"/>
+          <w:tab w:val="left" w:pos="13740"/>
+          <w:tab w:val="left" w:pos="14656"/>
+        </w:tabs>
+        <w:spacing w:line="240" w:lineRule="auto"/>
+        <w:rPr>
+          <w:rFonts w:ascii="Calibri" w:hAnsi="Calibri" w:cs="Calibri"/>
+          <w:lang w:val="ro-RO"/>
+        </w:rPr>
+      </w:pPr>
+    </w:p>
+    <w:p>
+      <w:pPr>
+        <w:pBdr>
+          <w:top w:val="none" w:sz="0" w:space="0" w:color="auto"/>
+          <w:left w:val="none" w:sz="0" w:space="0" w:color="auto"/>
+          <w:bottom w:val="none" w:sz="0" w:space="0" w:color="auto"/>
+          <w:right w:val="none" w:sz="0" w:space="0" w:color="auto"/>
+          <w:between w:val="none" w:sz="0" w:space="0" w:color="auto"/>
+        </w:pBdr>
+        <w:shd w:val="clear" w:color="auto" w:fill="FFFFFF"/>
+        <w:tabs>
+          <w:tab w:val="left" w:pos="916"/>
+          <w:tab w:val="left" w:pos="1832"/>
+          <w:tab w:val="left" w:pos="2748"/>
+          <w:tab w:val="left" w:pos="3664"/>
+          <w:tab w:val="left" w:pos="4580"/>
+          <w:tab w:val="left" w:pos="5496"/>
+          <w:tab w:val="left" w:pos="6412"/>
+          <w:tab w:val="left" w:pos="7328"/>
+          <w:tab w:val="left" w:pos="8244"/>
+          <w:tab w:val="left" w:pos="9160"/>
+          <w:tab w:val="left" w:pos="10076"/>
+          <w:tab w:val="left" w:pos="10992"/>
+          <w:tab w:val="left" w:pos="11908"/>
+          <w:tab w:val="left" w:pos="12824"/>
+          <w:tab w:val="left" w:pos="13740"/>
+          <w:tab w:val="left" w:pos="14656"/>
+        </w:tabs>
+        <w:spacing w:line="240" w:lineRule="auto"/>
+        <w:rPr>
+          <w:rFonts w:ascii="Calibri" w:hAnsi="Calibri" w:cs="Calibri"/>
+          <w:lang w:val="ro-RO"/>
+        </w:rPr>
+      </w:pPr>
+      <w:r>
+        <w:rPr>
+          <w:rFonts w:ascii="Calibri" w:hAnsi="Calibri" w:cs="Calibri"/>
+          <w:lang w:val="ro-RO"/>
+        </w:rPr>
+        <w:pict>
+          <v:shapetype id="_x0000_t75" coordsize="21600,21600" o:spt="75" o:preferrelative="t" path="m@4@5l@4@11@9@11@9@5xe" filled="f" stroked="f">
+            <v:stroke joinstyle="miter"/>
+            <v:formulas>
+              <v:f eqn="if lineDrawn pixelLineWidth 0"/>
+              <v:f eqn="sum @0 1 0"/>
+              <v:f eqn="sum 0 0 @1"/>
+              <v:f eqn="prod @2 1 2"/>
+              <v:f eqn="prod @3 21600 pixelWidth"/>
+              <v:f eqn="prod @3 21600 pixelHeight"/>
+              <v:f eqn="sum @0 0 1"/>
+              <v:f eqn="prod @6 1 2"/>
+              <v:f eqn="prod @7 21600 pixelWidth"/>
+              <v:f eqn="sum @8 21600 0"/>
+              <v:f eqn="prod @7 21600 pixelHeight"/>
+              <v:f eqn="sum @10 21600 0"/>
+            </v:formulas>
+            <v:path o:extrusionok="f" gradientshapeok="t" o:connecttype="rect"/>
+            <o:lock v:ext="edit" aspectratio="t"/>
+          </v:shapetype>
+          <v:shape id="_x0000_i1029" type="#_x0000_t75" style="width:467.25pt;height:106.5pt">
+            <v:imagedata r:id="rId7" o:title="TaskCommandHandler"/>
+          </v:shape>
+        </w:pict>
+      </w:r>
+    </w:p>
+    <w:p>
+      <w:pPr>
+        <w:pBdr>
+          <w:top w:val="none" w:sz="0" w:space="0" w:color="auto"/>
+          <w:left w:val="none" w:sz="0" w:space="0" w:color="auto"/>
+          <w:bottom w:val="none" w:sz="0" w:space="0" w:color="auto"/>
+          <w:right w:val="none" w:sz="0" w:space="0" w:color="auto"/>
+          <w:between w:val="none" w:sz="0" w:space="0" w:color="auto"/>
+        </w:pBdr>
+        <w:shd w:val="clear" w:color="auto" w:fill="FFFFFF"/>
+        <w:tabs>
+          <w:tab w:val="left" w:pos="916"/>
+          <w:tab w:val="left" w:pos="1832"/>
+          <w:tab w:val="left" w:pos="2748"/>
+          <w:tab w:val="left" w:pos="3664"/>
+          <w:tab w:val="left" w:pos="4580"/>
+          <w:tab w:val="left" w:pos="5496"/>
+          <w:tab w:val="left" w:pos="6412"/>
+          <w:tab w:val="left" w:pos="7328"/>
+          <w:tab w:val="left" w:pos="8244"/>
+          <w:tab w:val="left" w:pos="9160"/>
+          <w:tab w:val="left" w:pos="10076"/>
+          <w:tab w:val="left" w:pos="10992"/>
+          <w:tab w:val="left" w:pos="11908"/>
+          <w:tab w:val="left" w:pos="12824"/>
+          <w:tab w:val="left" w:pos="13740"/>
+          <w:tab w:val="left" w:pos="14656"/>
+        </w:tabs>
+        <w:spacing w:line="240" w:lineRule="auto"/>
+        <w:rPr>
+          <w:rFonts w:ascii="Calibri" w:hAnsi="Calibri" w:cs="Calibri"/>
+          <w:sz w:val="28"/>
+          <w:szCs w:val="28"/>
+          <w:lang w:val="ro-RO"/>
+        </w:rPr>
+      </w:pPr>
+    </w:p>
+    <w:p>
+      <w:pPr>
+        <w:pBdr>
+          <w:top w:val="none" w:sz="0" w:space="0" w:color="auto"/>
+          <w:left w:val="none" w:sz="0" w:space="0" w:color="auto"/>
+          <w:bottom w:val="none" w:sz="0" w:space="0" w:color="auto"/>
+          <w:right w:val="none" w:sz="0" w:space="0" w:color="auto"/>
+          <w:between w:val="none" w:sz="0" w:space="0" w:color="auto"/>
+        </w:pBdr>
+        <w:shd w:val="clear" w:color="auto" w:fill="FFFFFF"/>
+        <w:tabs>
+          <w:tab w:val="left" w:pos="916"/>
+          <w:tab w:val="left" w:pos="1832"/>
+          <w:tab w:val="left" w:pos="2748"/>
+          <w:tab w:val="left" w:pos="3664"/>
+          <w:tab w:val="left" w:pos="4580"/>
+          <w:tab w:val="left" w:pos="5496"/>
+          <w:tab w:val="left" w:pos="6412"/>
+          <w:tab w:val="left" w:pos="7328"/>
+          <w:tab w:val="left" w:pos="8244"/>
+          <w:tab w:val="left" w:pos="9160"/>
+          <w:tab w:val="left" w:pos="10076"/>
+          <w:tab w:val="left" w:pos="10992"/>
+          <w:tab w:val="left" w:pos="11908"/>
+          <w:tab w:val="left" w:pos="12824"/>
+          <w:tab w:val="left" w:pos="13740"/>
+          <w:tab w:val="left" w:pos="14656"/>
+        </w:tabs>
+        <w:spacing w:line="240" w:lineRule="auto"/>
+        <w:rPr>
+          <w:rFonts w:ascii="Calibri" w:hAnsi="Calibri" w:cs="Calibri"/>
+          <w:lang w:val="en-US"/>
+        </w:rPr>
+      </w:pPr>
+    </w:p>
+    <w:p>
+      <w:pPr>
+        <w:pBdr>
+          <w:top w:val="none" w:sz="0" w:space="0" w:color="auto"/>
+          <w:left w:val="none" w:sz="0" w:space="0" w:color="auto"/>
+          <w:bottom w:val="none" w:sz="0" w:space="0" w:color="auto"/>
+          <w:right w:val="none" w:sz="0" w:space="0" w:color="auto"/>
+          <w:between w:val="none" w:sz="0" w:space="0" w:color="auto"/>
+        </w:pBdr>
+        <w:shd w:val="clear" w:color="auto" w:fill="FFFFFF"/>
+        <w:tabs>
+          <w:tab w:val="left" w:pos="916"/>
+          <w:tab w:val="left" w:pos="1832"/>
+          <w:tab w:val="left" w:pos="2748"/>
+          <w:tab w:val="left" w:pos="3664"/>
+          <w:tab w:val="left" w:pos="4580"/>
+          <w:tab w:val="left" w:pos="5496"/>
+          <w:tab w:val="left" w:pos="6412"/>
+          <w:tab w:val="left" w:pos="7328"/>
+          <w:tab w:val="left" w:pos="8244"/>
+          <w:tab w:val="left" w:pos="9160"/>
+          <w:tab w:val="left" w:pos="10076"/>
+          <w:tab w:val="left" w:pos="10992"/>
+          <w:tab w:val="left" w:pos="11908"/>
+          <w:tab w:val="left" w:pos="12824"/>
+          <w:tab w:val="left" w:pos="13740"/>
+          <w:tab w:val="left" w:pos="14656"/>
+        </w:tabs>
+        <w:spacing w:line="240" w:lineRule="auto"/>
+        <w:rPr>
+          <w:rFonts w:ascii="Calibri" w:hAnsi="Calibri" w:cs="Calibri"/>
+          <w:lang w:val="en-US"/>
+        </w:rPr>
+      </w:pPr>
+      <w:r>
+        <w:rPr>
+          <w:rFonts w:ascii="Calibri" w:hAnsi="Calibri" w:cs="Calibri"/>
+          <w:lang w:val="en-US"/>
+        </w:rPr>
+        <w:t>In subfolderul Topic de la Commands gasim urmatoarele comenzi si handler</w:t>
+      </w:r>
+      <w:r>
+        <w:rPr>
+          <w:rFonts w:ascii="Calibri" w:hAnsi="Calibri" w:cs="Calibri"/>
+          <w:lang w:val="en-US"/>
+        </w:rPr>
+        <w:t>e</w:t>
+      </w:r>
+      <w:r>
+        <w:rPr>
+          <w:rFonts w:ascii="Calibri" w:hAnsi="Calibri" w:cs="Calibri"/>
+          <w:lang w:val="en-US"/>
+        </w:rPr>
+        <w:t>:</w:t>
+      </w:r>
+    </w:p>
+    <w:p>
+      <w:pPr>
+        <w:pStyle w:val="ListParagraph"/>
+        <w:numPr>
+          <w:ilvl w:val="0"/>
+          <w:numId w:val="6"/>
+        </w:numPr>
+        <w:pBdr>
+          <w:top w:val="none" w:sz="0" w:space="0" w:color="auto"/>
+          <w:left w:val="none" w:sz="0" w:space="0" w:color="auto"/>
+          <w:bottom w:val="none" w:sz="0" w:space="0" w:color="auto"/>
+          <w:right w:val="none" w:sz="0" w:space="0" w:color="auto"/>
+          <w:between w:val="none" w:sz="0" w:space="0" w:color="auto"/>
+        </w:pBdr>
+        <w:shd w:val="clear" w:color="auto" w:fill="FFFFFF"/>
+        <w:tabs>
+          <w:tab w:val="left" w:pos="916"/>
+          <w:tab w:val="left" w:pos="1832"/>
+          <w:tab w:val="left" w:pos="2748"/>
+          <w:tab w:val="left" w:pos="3664"/>
+          <w:tab w:val="left" w:pos="4580"/>
+          <w:tab w:val="left" w:pos="5496"/>
+          <w:tab w:val="left" w:pos="6412"/>
+          <w:tab w:val="left" w:pos="7328"/>
+          <w:tab w:val="left" w:pos="8244"/>
+          <w:tab w:val="left" w:pos="9160"/>
+          <w:tab w:val="left" w:pos="10076"/>
+          <w:tab w:val="left" w:pos="10992"/>
+          <w:tab w:val="left" w:pos="11908"/>
+          <w:tab w:val="left" w:pos="12824"/>
+          <w:tab w:val="left" w:pos="13740"/>
+          <w:tab w:val="left" w:pos="14656"/>
+        </w:tabs>
+        <w:spacing w:line="240" w:lineRule="auto"/>
+        <w:rPr>
+          <w:rFonts w:ascii="Calibri" w:hAnsi="Calibri" w:cs="Calibri"/>
+          <w:lang w:val="en-US"/>
+        </w:rPr>
+      </w:pPr>
+      <w:r>
+        <w:rPr>
+          <w:rFonts w:ascii="Calibri" w:hAnsi="Calibri" w:cs="Calibri"/>
+          <w:lang w:val="en-US"/>
+        </w:rPr>
+        <w:t xml:space="preserve">CreateTopicCommand </w:t>
+      </w:r>
+      <w:r>
+        <w:rPr>
+          <w:rFonts w:ascii="Calibri" w:hAnsi="Calibri" w:cs="Calibri"/>
+          <w:lang w:val="en-US"/>
+        </w:rPr>
+        <w:t>-</w:t>
+      </w:r>
+      <w:r>
+        <w:rPr>
+          <w:rFonts w:ascii="Calibri" w:hAnsi="Calibri" w:cs="Calibri"/>
+          <w:lang w:val="en-US"/>
+        </w:rPr>
+        <w:t xml:space="preserve"> </w:t>
+      </w:r>
+      <w:r>
+        <w:rPr>
+          <w:rFonts w:ascii="Calibri" w:hAnsi="Calibri" w:cs="Calibri"/>
+          <w:lang w:val="en-US"/>
+        </w:rPr>
+        <w:t xml:space="preserve">folosita </w:t>
+      </w:r>
+      <w:proofErr w:type="gramStart"/>
+      <w:r>
+        <w:rPr>
+          <w:rFonts w:ascii="Calibri" w:hAnsi="Calibri" w:cs="Calibri"/>
+          <w:lang w:val="en-US"/>
+        </w:rPr>
+        <w:t>la  crearea</w:t>
+      </w:r>
+      <w:proofErr w:type="gramEnd"/>
+      <w:r>
+        <w:rPr>
+          <w:rFonts w:ascii="Calibri" w:hAnsi="Calibri" w:cs="Calibri"/>
+          <w:lang w:val="en-US"/>
+        </w:rPr>
+        <w:t xml:space="preserve"> unui nou topic; contine titlul si continutul acestuia</w:t>
+      </w:r>
+    </w:p>
+    <w:p>
+      <w:pPr>
+        <w:pStyle w:val="ListParagraph"/>
+        <w:numPr>
+          <w:ilvl w:val="0"/>
+          <w:numId w:val="6"/>
+        </w:numPr>
+        <w:pBdr>
+          <w:top w:val="none" w:sz="0" w:space="0" w:color="auto"/>
+          <w:left w:val="none" w:sz="0" w:space="0" w:color="auto"/>
+          <w:bottom w:val="none" w:sz="0" w:space="0" w:color="auto"/>
+          <w:right w:val="none" w:sz="0" w:space="0" w:color="auto"/>
+          <w:between w:val="none" w:sz="0" w:space="0" w:color="auto"/>
+        </w:pBdr>
+        <w:shd w:val="clear" w:color="auto" w:fill="FFFFFF"/>
+        <w:tabs>
+          <w:tab w:val="left" w:pos="916"/>
+          <w:tab w:val="left" w:pos="1832"/>
+          <w:tab w:val="left" w:pos="2748"/>
+          <w:tab w:val="left" w:pos="3664"/>
+          <w:tab w:val="left" w:pos="4580"/>
+          <w:tab w:val="left" w:pos="5496"/>
+          <w:tab w:val="left" w:pos="6412"/>
+          <w:tab w:val="left" w:pos="7328"/>
+          <w:tab w:val="left" w:pos="8244"/>
+          <w:tab w:val="left" w:pos="9160"/>
+          <w:tab w:val="left" w:pos="10076"/>
+          <w:tab w:val="left" w:pos="10992"/>
+          <w:tab w:val="left" w:pos="11908"/>
+          <w:tab w:val="left" w:pos="12824"/>
+          <w:tab w:val="left" w:pos="13740"/>
+          <w:tab w:val="left" w:pos="14656"/>
+        </w:tabs>
+        <w:spacing w:line="240" w:lineRule="auto"/>
+        <w:rPr>
+          <w:rFonts w:ascii="Calibri" w:hAnsi="Calibri" w:cs="Calibri"/>
+          <w:lang w:val="en-US"/>
+        </w:rPr>
+      </w:pPr>
+      <w:r>
+        <w:rPr>
+          <w:rFonts w:ascii="Calibri" w:hAnsi="Calibri" w:cs="Calibri"/>
+          <w:lang w:val="en-US"/>
+        </w:rPr>
+        <w:t>UpdateTopicCommand – contine date similare cu comanda pentru crearea unui nou topic, insa se poate aplica numai daca topical nu contine deja raspunsuri</w:t>
+      </w:r>
+    </w:p>
+    <w:p>
+      <w:pPr>
+        <w:pStyle w:val="ListParagraph"/>
+        <w:numPr>
+          <w:ilvl w:val="0"/>
+          <w:numId w:val="6"/>
+        </w:numPr>
+        <w:pBdr>
+          <w:top w:val="none" w:sz="0" w:space="0" w:color="auto"/>
+          <w:left w:val="none" w:sz="0" w:space="0" w:color="auto"/>
+          <w:bottom w:val="none" w:sz="0" w:space="0" w:color="auto"/>
+          <w:right w:val="none" w:sz="0" w:space="0" w:color="auto"/>
+          <w:between w:val="none" w:sz="0" w:space="0" w:color="auto"/>
+        </w:pBdr>
+        <w:shd w:val="clear" w:color="auto" w:fill="FFFFFF"/>
+        <w:tabs>
+          <w:tab w:val="left" w:pos="916"/>
+          <w:tab w:val="left" w:pos="1832"/>
+          <w:tab w:val="left" w:pos="2748"/>
+          <w:tab w:val="left" w:pos="3664"/>
+          <w:tab w:val="left" w:pos="4580"/>
+          <w:tab w:val="left" w:pos="5496"/>
+          <w:tab w:val="left" w:pos="6412"/>
+          <w:tab w:val="left" w:pos="7328"/>
+          <w:tab w:val="left" w:pos="8244"/>
+          <w:tab w:val="left" w:pos="9160"/>
+          <w:tab w:val="left" w:pos="10076"/>
+          <w:tab w:val="left" w:pos="10992"/>
+          <w:tab w:val="left" w:pos="11908"/>
+          <w:tab w:val="left" w:pos="12824"/>
+          <w:tab w:val="left" w:pos="13740"/>
+          <w:tab w:val="left" w:pos="14656"/>
+        </w:tabs>
+        <w:spacing w:line="240" w:lineRule="auto"/>
+        <w:rPr>
+          <w:rFonts w:ascii="Calibri" w:hAnsi="Calibri" w:cs="Calibri"/>
+          <w:lang w:val="en-US"/>
+        </w:rPr>
+      </w:pPr>
+      <w:r>
+        <w:rPr>
+          <w:rFonts w:ascii="Calibri" w:hAnsi="Calibri" w:cs="Calibri"/>
+          <w:lang w:val="en-US"/>
+        </w:rPr>
+        <w:t>AddNewReplyCommand – contine raspunsul, cine l-a oferit si data cand a facut-o</w:t>
+      </w:r>
+    </w:p>
+    <w:p>
+      <w:pPr>
+        <w:pStyle w:val="ListParagraph"/>
+        <w:numPr>
+          <w:ilvl w:val="0"/>
+          <w:numId w:val="6"/>
+        </w:numPr>
+        <w:pBdr>
+          <w:top w:val="none" w:sz="0" w:space="0" w:color="auto"/>
+          <w:left w:val="none" w:sz="0" w:space="0" w:color="auto"/>
+          <w:bottom w:val="none" w:sz="0" w:space="0" w:color="auto"/>
+          <w:right w:val="none" w:sz="0" w:space="0" w:color="auto"/>
+          <w:between w:val="none" w:sz="0" w:space="0" w:color="auto"/>
+        </w:pBdr>
+        <w:shd w:val="clear" w:color="auto" w:fill="FFFFFF"/>
+        <w:tabs>
+          <w:tab w:val="left" w:pos="916"/>
+          <w:tab w:val="left" w:pos="1832"/>
+          <w:tab w:val="left" w:pos="2748"/>
+          <w:tab w:val="left" w:pos="3664"/>
+          <w:tab w:val="left" w:pos="4580"/>
+          <w:tab w:val="left" w:pos="5496"/>
+          <w:tab w:val="left" w:pos="6412"/>
+          <w:tab w:val="left" w:pos="7328"/>
+          <w:tab w:val="left" w:pos="8244"/>
+          <w:tab w:val="left" w:pos="9160"/>
+          <w:tab w:val="left" w:pos="10076"/>
+          <w:tab w:val="left" w:pos="10992"/>
+          <w:tab w:val="left" w:pos="11908"/>
+          <w:tab w:val="left" w:pos="12824"/>
+          <w:tab w:val="left" w:pos="13740"/>
+          <w:tab w:val="left" w:pos="14656"/>
+        </w:tabs>
+        <w:spacing w:line="240" w:lineRule="auto"/>
+        <w:rPr>
+          <w:rFonts w:ascii="Calibri" w:hAnsi="Calibri" w:cs="Calibri"/>
+          <w:lang w:val="en-US"/>
+        </w:rPr>
+      </w:pPr>
+      <w:r>
+        <w:rPr>
+          <w:rFonts w:ascii="Calibri" w:hAnsi="Calibri" w:cs="Calibri"/>
+          <w:lang w:val="en-US"/>
+        </w:rPr>
+        <w:t xml:space="preserve">UpdateReplyCommand </w:t>
+      </w:r>
+      <w:r>
+        <w:rPr>
+          <w:rFonts w:ascii="Calibri" w:hAnsi="Calibri" w:cs="Calibri"/>
+          <w:lang w:val="en-US"/>
+        </w:rPr>
+        <w:t>–</w:t>
+      </w:r>
+      <w:r>
+        <w:rPr>
+          <w:rFonts w:ascii="Calibri" w:hAnsi="Calibri" w:cs="Calibri"/>
+          <w:lang w:val="en-US"/>
+        </w:rPr>
+        <w:t xml:space="preserve"> </w:t>
+      </w:r>
+      <w:r>
+        <w:rPr>
+          <w:rFonts w:ascii="Calibri" w:hAnsi="Calibri" w:cs="Calibri"/>
+          <w:lang w:val="en-US"/>
+        </w:rPr>
+        <w:t>similara cu comanda de adaugare a unui raspuns dar trebuie sa fie verificat daca acel reply exista deja inainte de a se crea evenimentul de ReplyUpdated</w:t>
+      </w:r>
+    </w:p>
+    <w:p>
+      <w:pPr>
+        <w:pStyle w:val="ListParagraph"/>
+        <w:numPr>
+          <w:ilvl w:val="0"/>
+          <w:numId w:val="5"/>
+        </w:numPr>
+        <w:pBdr>
+          <w:top w:val="none" w:sz="0" w:space="0" w:color="auto"/>
+          <w:left w:val="none" w:sz="0" w:space="0" w:color="auto"/>
+          <w:bottom w:val="none" w:sz="0" w:space="0" w:color="auto"/>
+          <w:right w:val="none" w:sz="0" w:space="0" w:color="auto"/>
+          <w:between w:val="none" w:sz="0" w:space="0" w:color="auto"/>
+        </w:pBdr>
+        <w:shd w:val="clear" w:color="auto" w:fill="FFFFFF"/>
+        <w:tabs>
+          <w:tab w:val="left" w:pos="916"/>
+          <w:tab w:val="left" w:pos="1832"/>
+          <w:tab w:val="left" w:pos="2748"/>
+          <w:tab w:val="left" w:pos="3664"/>
+          <w:tab w:val="left" w:pos="4580"/>
+          <w:tab w:val="left" w:pos="5496"/>
+          <w:tab w:val="left" w:pos="6412"/>
+          <w:tab w:val="left" w:pos="7328"/>
+          <w:tab w:val="left" w:pos="8244"/>
+          <w:tab w:val="left" w:pos="9160"/>
+          <w:tab w:val="left" w:pos="10076"/>
+          <w:tab w:val="left" w:pos="10992"/>
+          <w:tab w:val="left" w:pos="11908"/>
+          <w:tab w:val="left" w:pos="12824"/>
+          <w:tab w:val="left" w:pos="13740"/>
+          <w:tab w:val="left" w:pos="14656"/>
+        </w:tabs>
+        <w:spacing w:line="240" w:lineRule="auto"/>
+        <w:rPr>
+          <w:rFonts w:ascii="Calibri" w:hAnsi="Calibri" w:cs="Calibri"/>
+          <w:lang w:val="ro-RO"/>
+        </w:rPr>
+      </w:pPr>
+      <w:r>
+        <w:rPr>
+          <w:rFonts w:ascii="Calibri" w:hAnsi="Calibri" w:cs="Calibri"/>
+          <w:lang w:val="en-US"/>
+        </w:rPr>
+        <w:t>TopicCommandHandler – la fel ca la command handler-ul pentru taskuri, acesta</w:t>
+      </w:r>
+      <w:r>
+        <w:rPr>
+          <w:rFonts w:ascii="Calibri" w:hAnsi="Calibri" w:cs="Calibri"/>
+          <w:lang w:val="ro-RO"/>
+        </w:rPr>
+        <w:t xml:space="preserve"> are metode „Handle”</w:t>
+      </w:r>
+      <w:r>
+        <w:rPr>
+          <w:rFonts w:ascii="Calibri" w:hAnsi="Calibri" w:cs="Calibri"/>
+          <w:lang w:val="ro-RO"/>
+        </w:rPr>
+        <w:t xml:space="preserve"> care pot primi ca parametri comenzi legate de entitatea topic</w:t>
+      </w:r>
+    </w:p>
+    <w:p>
+      <w:pPr>
+        <w:pBdr>
+          <w:top w:val="none" w:sz="0" w:space="0" w:color="auto"/>
+          <w:left w:val="none" w:sz="0" w:space="0" w:color="auto"/>
+          <w:bottom w:val="none" w:sz="0" w:space="0" w:color="auto"/>
+          <w:right w:val="none" w:sz="0" w:space="0" w:color="auto"/>
+          <w:between w:val="none" w:sz="0" w:space="0" w:color="auto"/>
+        </w:pBdr>
+        <w:shd w:val="clear" w:color="auto" w:fill="FFFFFF"/>
+        <w:tabs>
+          <w:tab w:val="left" w:pos="916"/>
+          <w:tab w:val="left" w:pos="1832"/>
+          <w:tab w:val="left" w:pos="2748"/>
+          <w:tab w:val="left" w:pos="3664"/>
+          <w:tab w:val="left" w:pos="4580"/>
+          <w:tab w:val="left" w:pos="5496"/>
+          <w:tab w:val="left" w:pos="6412"/>
+          <w:tab w:val="left" w:pos="7328"/>
+          <w:tab w:val="left" w:pos="8244"/>
+          <w:tab w:val="left" w:pos="9160"/>
+          <w:tab w:val="left" w:pos="10076"/>
+          <w:tab w:val="left" w:pos="10992"/>
+          <w:tab w:val="left" w:pos="11908"/>
+          <w:tab w:val="left" w:pos="12824"/>
+          <w:tab w:val="left" w:pos="13740"/>
+          <w:tab w:val="left" w:pos="14656"/>
+        </w:tabs>
+        <w:spacing w:line="240" w:lineRule="auto"/>
+        <w:ind w:left="360"/>
+        <w:rPr>
+          <w:rFonts w:ascii="Calibri" w:hAnsi="Calibri" w:cs="Calibri"/>
+          <w:lang w:val="en-US"/>
+        </w:rPr>
+      </w:pPr>
+    </w:p>
+    <w:p>
+      <w:pPr>
+        <w:pBdr>
+          <w:top w:val="none" w:sz="0" w:space="0" w:color="auto"/>
+          <w:left w:val="none" w:sz="0" w:space="0" w:color="auto"/>
+          <w:bottom w:val="none" w:sz="0" w:space="0" w:color="auto"/>
+          <w:right w:val="none" w:sz="0" w:space="0" w:color="auto"/>
+          <w:between w:val="none" w:sz="0" w:space="0" w:color="auto"/>
+        </w:pBdr>
+        <w:shd w:val="clear" w:color="auto" w:fill="FFFFFF"/>
+        <w:tabs>
+          <w:tab w:val="left" w:pos="916"/>
+          <w:tab w:val="left" w:pos="1832"/>
+          <w:tab w:val="left" w:pos="2748"/>
+          <w:tab w:val="left" w:pos="3664"/>
+          <w:tab w:val="left" w:pos="4580"/>
+          <w:tab w:val="left" w:pos="5496"/>
+          <w:tab w:val="left" w:pos="6412"/>
+          <w:tab w:val="left" w:pos="7328"/>
+          <w:tab w:val="left" w:pos="8244"/>
+          <w:tab w:val="left" w:pos="9160"/>
+          <w:tab w:val="left" w:pos="10076"/>
+          <w:tab w:val="left" w:pos="10992"/>
+          <w:tab w:val="left" w:pos="11908"/>
+          <w:tab w:val="left" w:pos="12824"/>
+          <w:tab w:val="left" w:pos="13740"/>
+          <w:tab w:val="left" w:pos="14656"/>
+        </w:tabs>
+        <w:spacing w:line="240" w:lineRule="auto"/>
+        <w:rPr>
           <w:rFonts w:asciiTheme="majorHAnsi" w:eastAsia="Times New Roman" w:hAnsiTheme="majorHAnsi" w:cstheme="majorHAnsi"/>
           <w:lang w:val="ro-RO" w:eastAsia="ro-RO"/>
         </w:rPr>
       </w:pPr>
       <w:r>
         <w:rPr>
-          <w:rFonts w:ascii="Calibri" w:hAnsi="Calibri" w:cs="Calibri"/>
-          <w:lang w:val="ro-RO"/>
-        </w:rPr>
-        <w:t xml:space="preserve">Proiectul WebApi este de tipul ASP.NET CORE MVC. In el sunt controllerele, viewurile si modelele. De asemenea in acest proiect sunt inregistrate si configurate majoritatea functionalitatilor de baza din .net core sau pachetele nuget ca Dependency Injection sau libraria Asp.Net Identity folosita la autentificare. </w:t>
-      </w:r>
-      <w:r>
-        <w:rPr>
-          <w:rFonts w:ascii="Calibri" w:hAnsi="Calibri" w:cs="Calibri"/>
-          <w:lang w:val="en-US"/>
-        </w:rPr>
-        <w:t>Modele folosite pentru comunicarea intre controllere si viewuri sunt respecta patternul de CQRS, modelele pentru post/update/delete derivand din clasa ICommand iar modelele de rezultat pentru query derivand din clasa IQueryResult. Patternul CQRS are avantajul ca permite simplificarea obectelor prin care se transfera date intre controller si view folosind cate un obiect separat pentru fiecare request, in acest fel fiecare putand avea strict datale necesare requestului, reteaua nefiind incarcata cu proprietati care ar fi fost utile altor requesturi. In viewrile razor am folosit  frameworkul Bootstrap de css pentru stilizare</w:t>
-      </w:r>
-      <w:bookmarkStart w:id="0" w:name="_GoBack"/>
-      <w:bookmarkEnd w:id="0"/>
+          <w:rFonts w:asciiTheme="majorHAnsi" w:eastAsia="Times New Roman" w:hAnsiTheme="majorHAnsi" w:cstheme="majorHAnsi"/>
+          <w:lang w:val="ro-RO" w:eastAsia="ro-RO"/>
+        </w:rPr>
+        <w:t xml:space="preserve">Tot in proiectul Services avem </w:t>
+      </w:r>
+      <w:r>
+        <w:rPr>
+          <w:rFonts w:asciiTheme="majorHAnsi" w:eastAsia="Times New Roman" w:hAnsiTheme="majorHAnsi" w:cstheme="majorHAnsi"/>
+          <w:lang w:val="ro-RO" w:eastAsia="ro-RO"/>
+        </w:rPr>
+        <w:t>foldrerul</w:t>
+      </w:r>
+      <w:r>
+        <w:rPr>
+          <w:rFonts w:asciiTheme="majorHAnsi" w:eastAsia="Times New Roman" w:hAnsiTheme="majorHAnsi" w:cstheme="majorHAnsi"/>
+          <w:lang w:val="ro-RO" w:eastAsia="ro-RO"/>
+        </w:rPr>
+        <w:t xml:space="preserve"> querries</w:t>
+      </w:r>
+      <w:r>
+        <w:rPr>
+          <w:rFonts w:asciiTheme="majorHAnsi" w:eastAsia="Times New Roman" w:hAnsiTheme="majorHAnsi" w:cstheme="majorHAnsi"/>
+          <w:lang w:val="ro-RO" w:eastAsia="ro-RO"/>
+        </w:rPr>
+        <w:t xml:space="preserve"> care este organizat in subfoldere pe urmatoarele viewuri :</w:t>
+      </w:r>
+    </w:p>
+    <w:p>
+      <w:pPr>
+        <w:pStyle w:val="ListParagraph"/>
+        <w:numPr>
+          <w:ilvl w:val="0"/>
+          <w:numId w:val="5"/>
+        </w:numPr>
+        <w:pBdr>
+          <w:top w:val="none" w:sz="0" w:space="0" w:color="auto"/>
+          <w:left w:val="none" w:sz="0" w:space="0" w:color="auto"/>
+          <w:bottom w:val="none" w:sz="0" w:space="0" w:color="auto"/>
+          <w:right w:val="none" w:sz="0" w:space="0" w:color="auto"/>
+          <w:between w:val="none" w:sz="0" w:space="0" w:color="auto"/>
+        </w:pBdr>
+        <w:shd w:val="clear" w:color="auto" w:fill="FFFFFF"/>
+        <w:tabs>
+          <w:tab w:val="left" w:pos="916"/>
+          <w:tab w:val="left" w:pos="1832"/>
+          <w:tab w:val="left" w:pos="2748"/>
+          <w:tab w:val="left" w:pos="3664"/>
+          <w:tab w:val="left" w:pos="4580"/>
+          <w:tab w:val="left" w:pos="5496"/>
+          <w:tab w:val="left" w:pos="6412"/>
+          <w:tab w:val="left" w:pos="7328"/>
+          <w:tab w:val="left" w:pos="8244"/>
+          <w:tab w:val="left" w:pos="9160"/>
+          <w:tab w:val="left" w:pos="10076"/>
+          <w:tab w:val="left" w:pos="10992"/>
+          <w:tab w:val="left" w:pos="11908"/>
+          <w:tab w:val="left" w:pos="12824"/>
+          <w:tab w:val="left" w:pos="13740"/>
+          <w:tab w:val="left" w:pos="14656"/>
+        </w:tabs>
+        <w:spacing w:line="240" w:lineRule="auto"/>
+        <w:rPr>
+          <w:rFonts w:asciiTheme="majorHAnsi" w:eastAsia="Times New Roman" w:hAnsiTheme="majorHAnsi" w:cstheme="majorHAnsi"/>
+          <w:lang w:val="ro-RO" w:eastAsia="ro-RO"/>
+        </w:rPr>
+      </w:pPr>
+      <w:r>
+        <w:rPr>
+          <w:rFonts w:asciiTheme="majorHAnsi" w:eastAsia="Times New Roman" w:hAnsiTheme="majorHAnsi" w:cstheme="majorHAnsi"/>
+          <w:lang w:val="ro-RO" w:eastAsia="ro-RO"/>
+        </w:rPr>
+        <w:t>TaskListView – acest view contine informatiile afisate in pagina cu lista de taskuri cum ar fi Id-ul, titlul sau daca taskul e terminat sau nu</w:t>
+      </w:r>
+    </w:p>
+    <w:p>
+      <w:pPr>
+        <w:pStyle w:val="ListParagraph"/>
+        <w:numPr>
+          <w:ilvl w:val="0"/>
+          <w:numId w:val="5"/>
+        </w:numPr>
+        <w:pBdr>
+          <w:top w:val="none" w:sz="0" w:space="0" w:color="auto"/>
+          <w:left w:val="none" w:sz="0" w:space="0" w:color="auto"/>
+          <w:bottom w:val="none" w:sz="0" w:space="0" w:color="auto"/>
+          <w:right w:val="none" w:sz="0" w:space="0" w:color="auto"/>
+          <w:between w:val="none" w:sz="0" w:space="0" w:color="auto"/>
+        </w:pBdr>
+        <w:shd w:val="clear" w:color="auto" w:fill="FFFFFF"/>
+        <w:tabs>
+          <w:tab w:val="left" w:pos="916"/>
+          <w:tab w:val="left" w:pos="1832"/>
+          <w:tab w:val="left" w:pos="2748"/>
+          <w:tab w:val="left" w:pos="3664"/>
+          <w:tab w:val="left" w:pos="4580"/>
+          <w:tab w:val="left" w:pos="5496"/>
+          <w:tab w:val="left" w:pos="6412"/>
+          <w:tab w:val="left" w:pos="7328"/>
+          <w:tab w:val="left" w:pos="8244"/>
+          <w:tab w:val="left" w:pos="9160"/>
+          <w:tab w:val="left" w:pos="10076"/>
+          <w:tab w:val="left" w:pos="10992"/>
+          <w:tab w:val="left" w:pos="11908"/>
+          <w:tab w:val="left" w:pos="12824"/>
+          <w:tab w:val="left" w:pos="13740"/>
+          <w:tab w:val="left" w:pos="14656"/>
+        </w:tabs>
+        <w:spacing w:line="240" w:lineRule="auto"/>
+        <w:rPr>
+          <w:rFonts w:asciiTheme="majorHAnsi" w:eastAsia="Times New Roman" w:hAnsiTheme="majorHAnsi" w:cstheme="majorHAnsi"/>
+          <w:lang w:val="ro-RO" w:eastAsia="ro-RO"/>
+        </w:rPr>
+      </w:pPr>
+      <w:r>
+        <w:rPr>
+          <w:rFonts w:asciiTheme="majorHAnsi" w:eastAsia="Times New Roman" w:hAnsiTheme="majorHAnsi" w:cstheme="majorHAnsi"/>
+          <w:lang w:val="ro-RO" w:eastAsia="ro-RO"/>
+        </w:rPr>
+        <w:t>TaskView – contine toate detaliile legate de un task si este folosit pe pagina de task details</w:t>
+      </w:r>
+    </w:p>
+    <w:p>
+      <w:pPr>
+        <w:pStyle w:val="ListParagraph"/>
+        <w:numPr>
+          <w:ilvl w:val="0"/>
+          <w:numId w:val="5"/>
+        </w:numPr>
+        <w:pBdr>
+          <w:top w:val="none" w:sz="0" w:space="0" w:color="auto"/>
+          <w:left w:val="none" w:sz="0" w:space="0" w:color="auto"/>
+          <w:bottom w:val="none" w:sz="0" w:space="0" w:color="auto"/>
+          <w:right w:val="none" w:sz="0" w:space="0" w:color="auto"/>
+          <w:between w:val="none" w:sz="0" w:space="0" w:color="auto"/>
+        </w:pBdr>
+        <w:shd w:val="clear" w:color="auto" w:fill="FFFFFF"/>
+        <w:tabs>
+          <w:tab w:val="left" w:pos="916"/>
+          <w:tab w:val="left" w:pos="1832"/>
+          <w:tab w:val="left" w:pos="2748"/>
+          <w:tab w:val="left" w:pos="3664"/>
+          <w:tab w:val="left" w:pos="4580"/>
+          <w:tab w:val="left" w:pos="5496"/>
+          <w:tab w:val="left" w:pos="6412"/>
+          <w:tab w:val="left" w:pos="7328"/>
+          <w:tab w:val="left" w:pos="8244"/>
+          <w:tab w:val="left" w:pos="9160"/>
+          <w:tab w:val="left" w:pos="10076"/>
+          <w:tab w:val="left" w:pos="10992"/>
+          <w:tab w:val="left" w:pos="11908"/>
+          <w:tab w:val="left" w:pos="12824"/>
+          <w:tab w:val="left" w:pos="13740"/>
+          <w:tab w:val="left" w:pos="14656"/>
+        </w:tabs>
+        <w:spacing w:line="240" w:lineRule="auto"/>
+        <w:rPr>
+          <w:rFonts w:asciiTheme="majorHAnsi" w:eastAsia="Times New Roman" w:hAnsiTheme="majorHAnsi" w:cstheme="majorHAnsi"/>
+          <w:lang w:val="ro-RO" w:eastAsia="ro-RO"/>
+        </w:rPr>
+      </w:pPr>
+      <w:r>
+        <w:rPr>
+          <w:rFonts w:asciiTheme="majorHAnsi" w:eastAsia="Times New Roman" w:hAnsiTheme="majorHAnsi" w:cstheme="majorHAnsi"/>
+          <w:lang w:val="ro-RO" w:eastAsia="ro-RO"/>
+        </w:rPr>
+        <w:t xml:space="preserve">TopicListView – contine informatiile necesare pentru pagina </w:t>
+      </w:r>
+      <w:r>
+        <w:rPr>
+          <w:rFonts w:asciiTheme="majorHAnsi" w:eastAsia="Times New Roman" w:hAnsiTheme="majorHAnsi" w:cstheme="majorHAnsi"/>
+          <w:lang w:val="ro-RO" w:eastAsia="ro-RO"/>
+        </w:rPr>
+        <w:t>listei de topicuri</w:t>
+      </w:r>
+    </w:p>
+    <w:p>
+      <w:pPr>
+        <w:pStyle w:val="ListParagraph"/>
+        <w:numPr>
+          <w:ilvl w:val="0"/>
+          <w:numId w:val="5"/>
+        </w:numPr>
+        <w:pBdr>
+          <w:top w:val="none" w:sz="0" w:space="0" w:color="auto"/>
+          <w:left w:val="none" w:sz="0" w:space="0" w:color="auto"/>
+          <w:bottom w:val="none" w:sz="0" w:space="0" w:color="auto"/>
+          <w:right w:val="none" w:sz="0" w:space="0" w:color="auto"/>
+          <w:between w:val="none" w:sz="0" w:space="0" w:color="auto"/>
+        </w:pBdr>
+        <w:shd w:val="clear" w:color="auto" w:fill="FFFFFF"/>
+        <w:tabs>
+          <w:tab w:val="left" w:pos="916"/>
+          <w:tab w:val="left" w:pos="1832"/>
+          <w:tab w:val="left" w:pos="2748"/>
+          <w:tab w:val="left" w:pos="3664"/>
+          <w:tab w:val="left" w:pos="4580"/>
+          <w:tab w:val="left" w:pos="5496"/>
+          <w:tab w:val="left" w:pos="6412"/>
+          <w:tab w:val="left" w:pos="7328"/>
+          <w:tab w:val="left" w:pos="8244"/>
+          <w:tab w:val="left" w:pos="9160"/>
+          <w:tab w:val="left" w:pos="10076"/>
+          <w:tab w:val="left" w:pos="10992"/>
+          <w:tab w:val="left" w:pos="11908"/>
+          <w:tab w:val="left" w:pos="12824"/>
+          <w:tab w:val="left" w:pos="13740"/>
+          <w:tab w:val="left" w:pos="14656"/>
+        </w:tabs>
+        <w:spacing w:line="240" w:lineRule="auto"/>
+        <w:rPr>
+          <w:rFonts w:asciiTheme="majorHAnsi" w:eastAsia="Times New Roman" w:hAnsiTheme="majorHAnsi" w:cstheme="majorHAnsi"/>
+          <w:lang w:val="ro-RO" w:eastAsia="ro-RO"/>
+        </w:rPr>
+      </w:pPr>
+      <w:r>
+        <w:rPr>
+          <w:rFonts w:asciiTheme="majorHAnsi" w:eastAsia="Times New Roman" w:hAnsiTheme="majorHAnsi" w:cstheme="majorHAnsi"/>
+          <w:lang w:val="ro-RO" w:eastAsia="ro-RO"/>
+        </w:rPr>
+        <w:t>TopicView – contine toate informatiile unui topic : titlu, descriere si raspunsuri</w:t>
+      </w:r>
+    </w:p>
+    <w:p>
+      <w:pPr>
+        <w:pBdr>
+          <w:top w:val="none" w:sz="0" w:space="0" w:color="auto"/>
+          <w:left w:val="none" w:sz="0" w:space="0" w:color="auto"/>
+          <w:bottom w:val="none" w:sz="0" w:space="0" w:color="auto"/>
+          <w:right w:val="none" w:sz="0" w:space="0" w:color="auto"/>
+          <w:between w:val="none" w:sz="0" w:space="0" w:color="auto"/>
+        </w:pBdr>
+        <w:shd w:val="clear" w:color="auto" w:fill="FFFFFF"/>
+        <w:tabs>
+          <w:tab w:val="left" w:pos="916"/>
+          <w:tab w:val="left" w:pos="1832"/>
+          <w:tab w:val="left" w:pos="2748"/>
+          <w:tab w:val="left" w:pos="3664"/>
+          <w:tab w:val="left" w:pos="4580"/>
+          <w:tab w:val="left" w:pos="5496"/>
+          <w:tab w:val="left" w:pos="6412"/>
+          <w:tab w:val="left" w:pos="7328"/>
+          <w:tab w:val="left" w:pos="8244"/>
+          <w:tab w:val="left" w:pos="9160"/>
+          <w:tab w:val="left" w:pos="10076"/>
+          <w:tab w:val="left" w:pos="10992"/>
+          <w:tab w:val="left" w:pos="11908"/>
+          <w:tab w:val="left" w:pos="12824"/>
+          <w:tab w:val="left" w:pos="13740"/>
+          <w:tab w:val="left" w:pos="14656"/>
+        </w:tabs>
+        <w:spacing w:line="240" w:lineRule="auto"/>
+        <w:ind w:left="360"/>
+        <w:rPr>
+          <w:rFonts w:asciiTheme="majorHAnsi" w:eastAsia="Times New Roman" w:hAnsiTheme="majorHAnsi" w:cstheme="majorHAnsi"/>
+          <w:lang w:val="ro-RO" w:eastAsia="ro-RO"/>
+        </w:rPr>
+      </w:pPr>
+    </w:p>
+    <w:p>
+      <w:pPr>
+        <w:pBdr>
+          <w:top w:val="none" w:sz="0" w:space="0" w:color="auto"/>
+          <w:left w:val="none" w:sz="0" w:space="0" w:color="auto"/>
+          <w:bottom w:val="none" w:sz="0" w:space="0" w:color="auto"/>
+          <w:right w:val="none" w:sz="0" w:space="0" w:color="auto"/>
+          <w:between w:val="none" w:sz="0" w:space="0" w:color="auto"/>
+        </w:pBdr>
+        <w:shd w:val="clear" w:color="auto" w:fill="FFFFFF"/>
+        <w:tabs>
+          <w:tab w:val="left" w:pos="916"/>
+          <w:tab w:val="left" w:pos="1832"/>
+          <w:tab w:val="left" w:pos="2748"/>
+          <w:tab w:val="left" w:pos="3664"/>
+          <w:tab w:val="left" w:pos="4580"/>
+          <w:tab w:val="left" w:pos="5496"/>
+          <w:tab w:val="left" w:pos="6412"/>
+          <w:tab w:val="left" w:pos="7328"/>
+          <w:tab w:val="left" w:pos="8244"/>
+          <w:tab w:val="left" w:pos="9160"/>
+          <w:tab w:val="left" w:pos="10076"/>
+          <w:tab w:val="left" w:pos="10992"/>
+          <w:tab w:val="left" w:pos="11908"/>
+          <w:tab w:val="left" w:pos="12824"/>
+          <w:tab w:val="left" w:pos="13740"/>
+          <w:tab w:val="left" w:pos="14656"/>
+        </w:tabs>
+        <w:spacing w:line="240" w:lineRule="auto"/>
+        <w:rPr>
+          <w:rFonts w:asciiTheme="majorHAnsi" w:eastAsia="Times New Roman" w:hAnsiTheme="majorHAnsi" w:cstheme="majorHAnsi"/>
+          <w:lang w:val="ro-RO" w:eastAsia="ro-RO"/>
+        </w:rPr>
+      </w:pPr>
+      <w:r>
+        <w:rPr>
+          <w:rFonts w:asciiTheme="majorHAnsi" w:eastAsia="Times New Roman" w:hAnsiTheme="majorHAnsi" w:cstheme="majorHAnsi"/>
+          <w:lang w:val="ro-RO" w:eastAsia="ro-RO"/>
+        </w:rPr>
+        <w:t>Datele din aceste viewuri sunt completate de catre aplicatia ViewProcessorConsumer pe masura ce proceseaza noile evenimente.</w:t>
+      </w:r>
+      <w:r>
+        <w:rPr>
+          <w:rFonts w:asciiTheme="majorHAnsi" w:eastAsia="Times New Roman" w:hAnsiTheme="majorHAnsi" w:cstheme="majorHAnsi"/>
+          <w:lang w:val="ro-RO" w:eastAsia="ro-RO"/>
+        </w:rPr>
+        <w:t xml:space="preserve">  </w:t>
+      </w:r>
+      <w:r>
+        <w:rPr>
+          <w:rFonts w:asciiTheme="majorHAnsi" w:eastAsia="Times New Roman" w:hAnsiTheme="majorHAnsi" w:cstheme="majorHAnsi"/>
+          <w:lang w:val="ro-RO" w:eastAsia="ro-RO"/>
+        </w:rPr>
+        <w:t xml:space="preserve">In </w:t>
+      </w:r>
+      <w:r>
+        <w:rPr>
+          <w:rFonts w:asciiTheme="majorHAnsi" w:eastAsia="Times New Roman" w:hAnsiTheme="majorHAnsi" w:cstheme="majorHAnsi"/>
+          <w:lang w:val="ro-RO" w:eastAsia="ro-RO"/>
+        </w:rPr>
+        <w:t xml:space="preserve">fiecare dintre </w:t>
+      </w:r>
+      <w:r>
+        <w:rPr>
+          <w:rFonts w:asciiTheme="majorHAnsi" w:eastAsia="Times New Roman" w:hAnsiTheme="majorHAnsi" w:cstheme="majorHAnsi"/>
+          <w:lang w:val="ro-RO" w:eastAsia="ro-RO"/>
+        </w:rPr>
+        <w:t>subfulde</w:t>
+      </w:r>
+      <w:r>
+        <w:rPr>
+          <w:rFonts w:asciiTheme="majorHAnsi" w:eastAsia="Times New Roman" w:hAnsiTheme="majorHAnsi" w:cstheme="majorHAnsi"/>
+          <w:lang w:val="ro-RO" w:eastAsia="ro-RO"/>
+        </w:rPr>
+        <w:t>rele descrise mai sus se gaseste o clasa care contine informatiile pe baza carra se face query-ul (de obicei id), o clasa care reprezinta modelul returnat de query si  clasa handler care face cererea pentru respectivele date la repository. Cele 3 clase descrise mai sus deriva din IQuery, IQueryHandler si IQueryResult.</w:t>
+      </w:r>
+    </w:p>
+    <w:p>
+      <w:pPr>
+        <w:pBdr>
+          <w:top w:val="none" w:sz="0" w:space="0" w:color="auto"/>
+          <w:left w:val="none" w:sz="0" w:space="0" w:color="auto"/>
+          <w:bottom w:val="none" w:sz="0" w:space="0" w:color="auto"/>
+          <w:right w:val="none" w:sz="0" w:space="0" w:color="auto"/>
+          <w:between w:val="none" w:sz="0" w:space="0" w:color="auto"/>
+        </w:pBdr>
+        <w:shd w:val="clear" w:color="auto" w:fill="FFFFFF"/>
+        <w:tabs>
+          <w:tab w:val="left" w:pos="916"/>
+          <w:tab w:val="left" w:pos="1832"/>
+          <w:tab w:val="left" w:pos="2748"/>
+          <w:tab w:val="left" w:pos="3664"/>
+          <w:tab w:val="left" w:pos="4580"/>
+          <w:tab w:val="left" w:pos="5496"/>
+          <w:tab w:val="left" w:pos="6412"/>
+          <w:tab w:val="left" w:pos="7328"/>
+          <w:tab w:val="left" w:pos="8244"/>
+          <w:tab w:val="left" w:pos="9160"/>
+          <w:tab w:val="left" w:pos="10076"/>
+          <w:tab w:val="left" w:pos="10992"/>
+          <w:tab w:val="left" w:pos="11908"/>
+          <w:tab w:val="left" w:pos="12824"/>
+          <w:tab w:val="left" w:pos="13740"/>
+          <w:tab w:val="left" w:pos="14656"/>
+        </w:tabs>
+        <w:spacing w:line="240" w:lineRule="auto"/>
+        <w:rPr>
+          <w:rFonts w:asciiTheme="majorHAnsi" w:eastAsia="Times New Roman" w:hAnsiTheme="majorHAnsi" w:cstheme="majorHAnsi"/>
+          <w:lang w:val="ro-RO" w:eastAsia="ro-RO"/>
+        </w:rPr>
+      </w:pPr>
     </w:p>
     <w:p>
       <w:pPr>
@@ -3625,6 +5397,65 @@
         <w:adjustRightInd w:val="0"/>
         <w:spacing w:after="200"/>
       </w:pPr>
+      <w:r>
+        <w:pict>
+          <v:shape id="_x0000_i1030" type="#_x0000_t75" style="width:356.25pt;height:121.5pt">
+            <v:imagedata r:id="rId8" o:title="QueryStructureFolderview"/>
+          </v:shape>
+        </w:pict>
+      </w:r>
+    </w:p>
+    <w:p>
+      <w:pPr>
+        <w:pStyle w:val="ListParagraph"/>
+        <w:numPr>
+          <w:ilvl w:val="0"/>
+          <w:numId w:val="3"/>
+        </w:numPr>
+        <w:pBdr>
+          <w:top w:val="none" w:sz="0" w:space="0" w:color="auto"/>
+          <w:left w:val="none" w:sz="0" w:space="0" w:color="auto"/>
+          <w:bottom w:val="none" w:sz="0" w:space="0" w:color="auto"/>
+          <w:right w:val="none" w:sz="0" w:space="0" w:color="auto"/>
+          <w:between w:val="none" w:sz="0" w:space="0" w:color="auto"/>
+        </w:pBdr>
+        <w:shd w:val="clear" w:color="auto" w:fill="FFFFFF"/>
+        <w:tabs>
+          <w:tab w:val="left" w:pos="916"/>
+          <w:tab w:val="left" w:pos="1832"/>
+          <w:tab w:val="left" w:pos="2748"/>
+          <w:tab w:val="left" w:pos="3664"/>
+          <w:tab w:val="left" w:pos="4580"/>
+          <w:tab w:val="left" w:pos="5496"/>
+          <w:tab w:val="left" w:pos="6412"/>
+          <w:tab w:val="left" w:pos="7328"/>
+          <w:tab w:val="left" w:pos="8244"/>
+          <w:tab w:val="left" w:pos="9160"/>
+          <w:tab w:val="left" w:pos="10076"/>
+          <w:tab w:val="left" w:pos="10992"/>
+          <w:tab w:val="left" w:pos="11908"/>
+          <w:tab w:val="left" w:pos="12824"/>
+          <w:tab w:val="left" w:pos="13740"/>
+          <w:tab w:val="left" w:pos="14656"/>
+        </w:tabs>
+        <w:spacing w:line="240" w:lineRule="auto"/>
+        <w:rPr>
+          <w:rFonts w:ascii="Calibri" w:hAnsi="Calibri" w:cs="Calibri"/>
+          <w:sz w:val="28"/>
+          <w:szCs w:val="28"/>
+          <w:lang w:val="ro-RO"/>
+        </w:rPr>
+      </w:pPr>
+      <w:r>
+        <w:rPr>
+          <w:rFonts w:ascii="Calibri" w:hAnsi="Calibri" w:cs="Calibri"/>
+          <w:sz w:val="28"/>
+          <w:szCs w:val="28"/>
+          <w:lang w:val="ro-RO"/>
+        </w:rPr>
+        <w:lastRenderedPageBreak/>
+        <w:t>View Processor</w:t>
+      </w:r>
     </w:p>
     <w:p>
       <w:pPr>
@@ -3639,8 +5470,833 @@
         <w:autoSpaceDN w:val="0"/>
         <w:adjustRightInd w:val="0"/>
         <w:spacing w:after="200"/>
-        <w:rPr>
-          <w:lang w:val="ro"/>
+        <w:ind w:left="360"/>
+        <w:rPr>
+          <w:rFonts w:ascii="Calibri" w:hAnsi="Calibri" w:cs="Calibri"/>
+        </w:rPr>
+      </w:pPr>
+      <w:r>
+        <w:rPr>
+          <w:rFonts w:ascii="Calibri" w:hAnsi="Calibri" w:cs="Calibri"/>
+        </w:rPr>
+        <w:t xml:space="preserve">In proiectul ViewProcessor se gasesc handlerele pentru toate viewurile. In aceasta aplicatie un view este diferit de un viewurile din proiectul WebApi unde descriu browserului prin cshtml cum sa arate pagina. In acest proiect un view reprezinta o anumita tabela in baza de date care contine datele necesare de afisat pe o anumita pagina. De exemplu pagina unde se afiseaza lista de taskuri are nevoie doar de titlul taskului, id-ul si daca este completat sau nu. Un handler trateaza orice tip de eveniment in functie de modul in care acel eveniment afecteaza acel view; de exemplu handlerul pentru view-ul TopicList isi va updata continutul pentru evenimente de tipul TopicUpdated insa nu se va modifica pentru evenimentul TaskUpdated deoarece acel eveniment nu schimba cu </w:t>
+      </w:r>
+      <w:proofErr w:type="gramStart"/>
+      <w:r>
+        <w:rPr>
+          <w:rFonts w:ascii="Calibri" w:hAnsi="Calibri" w:cs="Calibri"/>
+        </w:rPr>
+        <w:t>nimic  continutul</w:t>
+      </w:r>
+      <w:proofErr w:type="gramEnd"/>
+      <w:r>
+        <w:rPr>
+          <w:rFonts w:ascii="Calibri" w:hAnsi="Calibri" w:cs="Calibri"/>
+        </w:rPr>
+        <w:t xml:space="preserve"> datelor din viewul TopicList.</w:t>
+      </w:r>
+    </w:p>
+    <w:p>
+      <w:pPr>
+        <w:pBdr>
+          <w:top w:val="none" w:sz="0" w:space="0" w:color="auto"/>
+          <w:left w:val="none" w:sz="0" w:space="0" w:color="auto"/>
+          <w:bottom w:val="none" w:sz="0" w:space="0" w:color="auto"/>
+          <w:right w:val="none" w:sz="0" w:space="0" w:color="auto"/>
+          <w:between w:val="none" w:sz="0" w:space="0" w:color="auto"/>
+        </w:pBdr>
+        <w:autoSpaceDE w:val="0"/>
+        <w:autoSpaceDN w:val="0"/>
+        <w:adjustRightInd w:val="0"/>
+        <w:spacing w:after="200"/>
+        <w:ind w:left="360"/>
+        <w:rPr>
+          <w:rFonts w:ascii="Calibri" w:hAnsi="Calibri" w:cs="Calibri"/>
+          <w:sz w:val="28"/>
+          <w:szCs w:val="28"/>
+        </w:rPr>
+      </w:pPr>
+      <w:r>
+        <w:rPr>
+          <w:rFonts w:ascii="Calibri" w:hAnsi="Calibri" w:cs="Calibri"/>
+          <w:sz w:val="28"/>
+          <w:szCs w:val="28"/>
+        </w:rPr>
+        <w:t>Baza de date</w:t>
+      </w:r>
+    </w:p>
+    <w:p>
+      <w:pPr>
+        <w:pBdr>
+          <w:top w:val="none" w:sz="0" w:space="0" w:color="auto"/>
+          <w:left w:val="none" w:sz="0" w:space="0" w:color="auto"/>
+          <w:bottom w:val="none" w:sz="0" w:space="0" w:color="auto"/>
+          <w:right w:val="none" w:sz="0" w:space="0" w:color="auto"/>
+          <w:between w:val="none" w:sz="0" w:space="0" w:color="auto"/>
+        </w:pBdr>
+        <w:autoSpaceDE w:val="0"/>
+        <w:autoSpaceDN w:val="0"/>
+        <w:adjustRightInd w:val="0"/>
+        <w:spacing w:after="200"/>
+        <w:rPr>
+          <w:rFonts w:ascii="Calibri" w:hAnsi="Calibri" w:cs="Calibri"/>
+        </w:rPr>
+      </w:pPr>
+    </w:p>
+    <w:p>
+      <w:pPr>
+        <w:pBdr>
+          <w:top w:val="none" w:sz="0" w:space="0" w:color="auto"/>
+          <w:left w:val="none" w:sz="0" w:space="0" w:color="auto"/>
+          <w:bottom w:val="none" w:sz="0" w:space="0" w:color="auto"/>
+          <w:right w:val="none" w:sz="0" w:space="0" w:color="auto"/>
+          <w:between w:val="none" w:sz="0" w:space="0" w:color="auto"/>
+        </w:pBdr>
+        <w:autoSpaceDE w:val="0"/>
+        <w:autoSpaceDN w:val="0"/>
+        <w:adjustRightInd w:val="0"/>
+        <w:spacing w:after="200"/>
+        <w:rPr>
+          <w:rFonts w:ascii="Calibri" w:hAnsi="Calibri" w:cs="Calibri"/>
+        </w:rPr>
+      </w:pPr>
+      <w:r>
+        <w:rPr>
+          <w:rFonts w:ascii="Calibri" w:hAnsi="Calibri" w:cs="Calibri"/>
+        </w:rPr>
+        <w:pict>
+          <v:shape id="_x0000_i1033" type="#_x0000_t75" style="width:467.25pt;height:315.75pt">
+            <v:imagedata r:id="rId9" o:title="DatabaseDiagram"/>
+          </v:shape>
+        </w:pict>
+      </w:r>
+    </w:p>
+    <w:p>
+      <w:pPr>
+        <w:pBdr>
+          <w:top w:val="none" w:sz="0" w:space="0" w:color="auto"/>
+          <w:left w:val="none" w:sz="0" w:space="0" w:color="auto"/>
+          <w:bottom w:val="none" w:sz="0" w:space="0" w:color="auto"/>
+          <w:right w:val="none" w:sz="0" w:space="0" w:color="auto"/>
+          <w:between w:val="none" w:sz="0" w:space="0" w:color="auto"/>
+        </w:pBdr>
+        <w:autoSpaceDE w:val="0"/>
+        <w:autoSpaceDN w:val="0"/>
+        <w:adjustRightInd w:val="0"/>
+        <w:spacing w:after="200"/>
+        <w:rPr>
+          <w:rFonts w:ascii="Calibri" w:hAnsi="Calibri" w:cs="Calibri"/>
+        </w:rPr>
+      </w:pPr>
+      <w:r>
+        <w:rPr>
+          <w:rFonts w:ascii="Calibri" w:hAnsi="Calibri" w:cs="Calibri"/>
+        </w:rPr>
+        <w:t xml:space="preserve">Pentru a ilustra mai bine conceptul de sisteme distribuite in aplicatia mea evenimentele le voi salva in o baza de date iar viewurile le voi materializa in o baza de date separata. Aceasta distributie </w:t>
+      </w:r>
+      <w:r>
+        <w:rPr>
+          <w:rFonts w:ascii="Calibri" w:hAnsi="Calibri" w:cs="Calibri"/>
+        </w:rPr>
+        <w:t xml:space="preserve">poate </w:t>
+      </w:r>
+      <w:r>
+        <w:rPr>
+          <w:rFonts w:ascii="Calibri" w:hAnsi="Calibri" w:cs="Calibri"/>
+        </w:rPr>
+        <w:t>aduce avantaje foarte interesante deoarece in acest mod baza de date unde se insereaza evenimente poate fi una optimizata pentru inserari, de exemplu non relationala, iar baza de data ce contine tabelele de viewuri poate fi una optimizata pentru citiri, cum ar fi cea de tip relationala.</w:t>
+      </w:r>
+      <w:r>
+        <w:rPr>
+          <w:rFonts w:ascii="Calibri" w:hAnsi="Calibri" w:cs="Calibri"/>
+        </w:rPr>
+        <w:t xml:space="preserve"> Dar aceasta arhitectura de folosire a doua baze de date pentru a eficientiza partea de read si partea de write ar putea aduce si </w:t>
+      </w:r>
+      <w:r>
+        <w:rPr>
+          <w:rFonts w:ascii="Calibri" w:hAnsi="Calibri" w:cs="Calibri"/>
+        </w:rPr>
+        <w:lastRenderedPageBreak/>
+        <w:t>dezavantaje deoarece acest lucru ar insemna ca aplicatia trebuie sa ia informatii din prima baza de date si sa le foloseasca in a doua, lucru care ar putea fi destul de costisitor din punct de vedere al timpului.</w:t>
+      </w:r>
+    </w:p>
+    <w:p>
+      <w:pPr>
+        <w:pBdr>
+          <w:top w:val="none" w:sz="0" w:space="0" w:color="auto"/>
+          <w:left w:val="none" w:sz="0" w:space="0" w:color="auto"/>
+          <w:bottom w:val="none" w:sz="0" w:space="0" w:color="auto"/>
+          <w:right w:val="none" w:sz="0" w:space="0" w:color="auto"/>
+          <w:between w:val="none" w:sz="0" w:space="0" w:color="auto"/>
+        </w:pBdr>
+        <w:autoSpaceDE w:val="0"/>
+        <w:autoSpaceDN w:val="0"/>
+        <w:adjustRightInd w:val="0"/>
+        <w:spacing w:after="200"/>
+        <w:rPr>
+          <w:rFonts w:ascii="Calibri" w:hAnsi="Calibri" w:cs="Calibri"/>
+        </w:rPr>
+      </w:pPr>
+    </w:p>
+    <w:p>
+      <w:pPr>
+        <w:pBdr>
+          <w:top w:val="none" w:sz="0" w:space="0" w:color="auto"/>
+          <w:left w:val="none" w:sz="0" w:space="0" w:color="auto"/>
+          <w:bottom w:val="none" w:sz="0" w:space="0" w:color="auto"/>
+          <w:right w:val="none" w:sz="0" w:space="0" w:color="auto"/>
+          <w:between w:val="none" w:sz="0" w:space="0" w:color="auto"/>
+        </w:pBdr>
+        <w:autoSpaceDE w:val="0"/>
+        <w:autoSpaceDN w:val="0"/>
+        <w:adjustRightInd w:val="0"/>
+        <w:spacing w:after="200"/>
+        <w:rPr>
+          <w:rFonts w:ascii="Calibri" w:hAnsi="Calibri" w:cs="Calibri"/>
+          <w:sz w:val="28"/>
+          <w:szCs w:val="28"/>
+        </w:rPr>
+      </w:pPr>
+      <w:r>
+        <w:rPr>
+          <w:rFonts w:ascii="Calibri" w:hAnsi="Calibri" w:cs="Calibri"/>
+          <w:sz w:val="28"/>
+          <w:szCs w:val="28"/>
+        </w:rPr>
+        <w:t>Data Layer</w:t>
+      </w:r>
+    </w:p>
+    <w:p>
+      <w:pPr>
+        <w:pBdr>
+          <w:top w:val="none" w:sz="0" w:space="0" w:color="auto"/>
+          <w:left w:val="none" w:sz="0" w:space="0" w:color="auto"/>
+          <w:bottom w:val="none" w:sz="0" w:space="0" w:color="auto"/>
+          <w:right w:val="none" w:sz="0" w:space="0" w:color="auto"/>
+          <w:between w:val="none" w:sz="0" w:space="0" w:color="auto"/>
+        </w:pBdr>
+        <w:autoSpaceDE w:val="0"/>
+        <w:autoSpaceDN w:val="0"/>
+        <w:adjustRightInd w:val="0"/>
+        <w:spacing w:after="200"/>
+        <w:rPr>
+          <w:rFonts w:ascii="Calibri" w:hAnsi="Calibri" w:cs="Calibri"/>
+        </w:rPr>
+      </w:pPr>
+      <w:r>
+        <w:rPr>
+          <w:rFonts w:ascii="Calibri" w:hAnsi="Calibri" w:cs="Calibri"/>
+        </w:rPr>
+        <w:t xml:space="preserve">Proiectul DataLayer contine clasele ce interactioneaza cu bazele de date. Baza de date pentru viewuri a fost generata folosind modul de lucru Code First </w:t>
+      </w:r>
+      <w:proofErr w:type="gramStart"/>
+      <w:r>
+        <w:rPr>
+          <w:rFonts w:ascii="Calibri" w:hAnsi="Calibri" w:cs="Calibri"/>
+        </w:rPr>
+        <w:t>din</w:t>
+      </w:r>
+      <w:proofErr w:type="gramEnd"/>
+      <w:r>
+        <w:rPr>
+          <w:rFonts w:ascii="Calibri" w:hAnsi="Calibri" w:cs="Calibri"/>
+        </w:rPr>
+        <w:t xml:space="preserve"> Entity Framework si in acest proiect gasim Contextul acestei baze de date, repository-ul si migrarile care au fost folosite la updatarea tabelelor. Tot in acest proiect avem si EventStore, care este o clasa ce deriva din interfata IEventStore gasita in framework-ul CQRSlite, care se ocupa cu inserarea sau citirea evenimentelor in baza de date. Tabelele in care sunt salvate informatiile despre evenimente sunt: </w:t>
+      </w:r>
+    </w:p>
+    <w:p>
+      <w:pPr>
+        <w:numPr>
+          <w:ilvl w:val="0"/>
+          <w:numId w:val="8"/>
+        </w:numPr>
+        <w:pBdr>
+          <w:top w:val="none" w:sz="0" w:space="0" w:color="auto"/>
+          <w:left w:val="none" w:sz="0" w:space="0" w:color="auto"/>
+          <w:bottom w:val="none" w:sz="0" w:space="0" w:color="auto"/>
+          <w:right w:val="none" w:sz="0" w:space="0" w:color="auto"/>
+          <w:between w:val="none" w:sz="0" w:space="0" w:color="auto"/>
+        </w:pBdr>
+        <w:autoSpaceDE w:val="0"/>
+        <w:autoSpaceDN w:val="0"/>
+        <w:adjustRightInd w:val="0"/>
+        <w:spacing w:after="200"/>
+        <w:ind w:left="720" w:hanging="360"/>
+        <w:rPr>
+          <w:rFonts w:ascii="Calibri" w:hAnsi="Calibri" w:cs="Calibri"/>
+        </w:rPr>
+      </w:pPr>
+      <w:r>
+        <w:rPr>
+          <w:rFonts w:ascii="Calibri" w:hAnsi="Calibri" w:cs="Calibri"/>
+        </w:rPr>
+        <w:t xml:space="preserve">Aggregates, unde se salveaza Id-ul </w:t>
+      </w:r>
+      <w:proofErr w:type="gramStart"/>
+      <w:r>
+        <w:rPr>
+          <w:rFonts w:ascii="Calibri" w:hAnsi="Calibri" w:cs="Calibri"/>
+        </w:rPr>
+        <w:t>aggregatului,versiunea</w:t>
+      </w:r>
+      <w:proofErr w:type="gramEnd"/>
+      <w:r>
+        <w:rPr>
+          <w:rFonts w:ascii="Calibri" w:hAnsi="Calibri" w:cs="Calibri"/>
+        </w:rPr>
+        <w:t xml:space="preserve"> acestuia (reprezentand numarul de evenimente pentru acel aggregat) si tipul acestuia, care in aplicatia implementata de mine poate fi Task sau Topic</w:t>
+      </w:r>
+    </w:p>
+    <w:p>
+      <w:pPr>
+        <w:numPr>
+          <w:ilvl w:val="0"/>
+          <w:numId w:val="8"/>
+        </w:numPr>
+        <w:pBdr>
+          <w:top w:val="none" w:sz="0" w:space="0" w:color="auto"/>
+          <w:left w:val="none" w:sz="0" w:space="0" w:color="auto"/>
+          <w:bottom w:val="none" w:sz="0" w:space="0" w:color="auto"/>
+          <w:right w:val="none" w:sz="0" w:space="0" w:color="auto"/>
+          <w:between w:val="none" w:sz="0" w:space="0" w:color="auto"/>
+        </w:pBdr>
+        <w:autoSpaceDE w:val="0"/>
+        <w:autoSpaceDN w:val="0"/>
+        <w:adjustRightInd w:val="0"/>
+        <w:spacing w:after="200"/>
+        <w:ind w:left="720" w:hanging="360"/>
+        <w:rPr>
+          <w:rFonts w:ascii="Calibri" w:hAnsi="Calibri" w:cs="Calibri"/>
+        </w:rPr>
+      </w:pPr>
+      <w:r>
+        <w:rPr>
+          <w:rFonts w:ascii="Calibri" w:hAnsi="Calibri" w:cs="Calibri"/>
+        </w:rPr>
+        <w:t xml:space="preserve">Events, in aceasta tabela se salveaza toate detaliile legate de un eveniment precum AggregateId, TimeStamp, IssuedBy, Type, Version si Data unde se salveaza toate informatiile specifice acelui eveniment </w:t>
+      </w:r>
+    </w:p>
+    <w:p>
+      <w:pPr>
+        <w:pBdr>
+          <w:top w:val="none" w:sz="0" w:space="0" w:color="auto"/>
+          <w:left w:val="none" w:sz="0" w:space="0" w:color="auto"/>
+          <w:bottom w:val="none" w:sz="0" w:space="0" w:color="auto"/>
+          <w:right w:val="none" w:sz="0" w:space="0" w:color="auto"/>
+          <w:between w:val="none" w:sz="0" w:space="0" w:color="auto"/>
+        </w:pBdr>
+        <w:autoSpaceDE w:val="0"/>
+        <w:autoSpaceDN w:val="0"/>
+        <w:adjustRightInd w:val="0"/>
+        <w:spacing w:after="200"/>
+        <w:rPr>
+          <w:rFonts w:ascii="Calibri" w:hAnsi="Calibri" w:cs="Calibri"/>
+        </w:rPr>
+      </w:pPr>
+      <w:r>
+        <w:rPr>
+          <w:rFonts w:ascii="Calibri" w:hAnsi="Calibri" w:cs="Calibri"/>
+        </w:rPr>
+        <w:t>Cand se adauga un nou eveniment in baza de date acesta operatie necesita actualizarea atat a tabelului Aggregates cat si Events ceea ce necesita ca aceasta operatie de adaugare a unui nou eveniment sa fie tranzactionala.</w:t>
+      </w:r>
+      <w:r>
+        <w:rPr>
+          <w:rFonts w:ascii="Calibri" w:hAnsi="Calibri" w:cs="Calibri"/>
+        </w:rPr>
+        <w:t xml:space="preserve"> </w:t>
+      </w:r>
+      <w:r>
+        <w:rPr>
+          <w:rFonts w:ascii="Calibri" w:hAnsi="Calibri" w:cs="Calibri"/>
+        </w:rPr>
+        <w:t>Pentru procesul de inserare a noilor evenimente clasa EventStore este punctul de lucru cu baza de date. De asemenea cu clasa EventStore interactioneaza alte clase din framework-ul CQRSlite, cum ar fi Sesiunea (obiect intotalitate implementat de catre framework) sau obiectele ce deriva din clasa abstracta AggregateRoot.</w:t>
+      </w:r>
+    </w:p>
+    <w:p>
+      <w:pPr>
+        <w:pBdr>
+          <w:top w:val="none" w:sz="0" w:space="0" w:color="auto"/>
+          <w:left w:val="none" w:sz="0" w:space="0" w:color="auto"/>
+          <w:bottom w:val="none" w:sz="0" w:space="0" w:color="auto"/>
+          <w:right w:val="none" w:sz="0" w:space="0" w:color="auto"/>
+          <w:between w:val="none" w:sz="0" w:space="0" w:color="auto"/>
+        </w:pBdr>
+        <w:autoSpaceDE w:val="0"/>
+        <w:autoSpaceDN w:val="0"/>
+        <w:adjustRightInd w:val="0"/>
+        <w:spacing w:after="200"/>
+        <w:rPr>
+          <w:rFonts w:ascii="Calibri" w:hAnsi="Calibri" w:cs="Calibri"/>
+        </w:rPr>
+      </w:pPr>
+    </w:p>
+    <w:p>
+      <w:pPr>
+        <w:pStyle w:val="ListParagraph"/>
+        <w:numPr>
+          <w:ilvl w:val="0"/>
+          <w:numId w:val="3"/>
+        </w:numPr>
+        <w:pBdr>
+          <w:top w:val="none" w:sz="0" w:space="0" w:color="auto"/>
+          <w:left w:val="none" w:sz="0" w:space="0" w:color="auto"/>
+          <w:bottom w:val="none" w:sz="0" w:space="0" w:color="auto"/>
+          <w:right w:val="none" w:sz="0" w:space="0" w:color="auto"/>
+          <w:between w:val="none" w:sz="0" w:space="0" w:color="auto"/>
+        </w:pBdr>
+        <w:autoSpaceDE w:val="0"/>
+        <w:autoSpaceDN w:val="0"/>
+        <w:adjustRightInd w:val="0"/>
+        <w:spacing w:after="200"/>
+        <w:rPr>
+          <w:rFonts w:ascii="Calibri" w:hAnsi="Calibri" w:cs="Calibri"/>
+          <w:sz w:val="28"/>
+          <w:szCs w:val="28"/>
+        </w:rPr>
+      </w:pPr>
+      <w:r>
+        <w:rPr>
+          <w:rFonts w:ascii="Calibri" w:hAnsi="Calibri" w:cs="Calibri"/>
+          <w:sz w:val="28"/>
+          <w:szCs w:val="28"/>
+        </w:rPr>
+        <w:t xml:space="preserve">Proiectul </w:t>
+      </w:r>
+      <w:r>
+        <w:rPr>
+          <w:rFonts w:ascii="Calibri" w:hAnsi="Calibri" w:cs="Calibri"/>
+          <w:sz w:val="28"/>
+          <w:szCs w:val="28"/>
+        </w:rPr>
+        <w:t>Domain</w:t>
+      </w:r>
+    </w:p>
+    <w:p>
+      <w:pPr>
+        <w:pBdr>
+          <w:top w:val="none" w:sz="0" w:space="0" w:color="auto"/>
+          <w:left w:val="none" w:sz="0" w:space="0" w:color="auto"/>
+          <w:bottom w:val="none" w:sz="0" w:space="0" w:color="auto"/>
+          <w:right w:val="none" w:sz="0" w:space="0" w:color="auto"/>
+          <w:between w:val="none" w:sz="0" w:space="0" w:color="auto"/>
+        </w:pBdr>
+        <w:autoSpaceDE w:val="0"/>
+        <w:autoSpaceDN w:val="0"/>
+        <w:adjustRightInd w:val="0"/>
+        <w:spacing w:after="200"/>
+        <w:rPr>
+          <w:rFonts w:ascii="Calibri" w:hAnsi="Calibri" w:cs="Calibri"/>
+        </w:rPr>
+      </w:pPr>
+      <w:r>
+        <w:rPr>
+          <w:rFonts w:ascii="Calibri" w:hAnsi="Calibri" w:cs="Calibri"/>
+        </w:rPr>
+        <w:t>In proiectul Domain gasim definite obiectele de baza ale aplicatiei, care sunt folosite in toate celelalte proiecte. Aceste obiecte sunt organizate in 3 subfoldere: Aggregates, Events si Views. In aggregates sunt obiectele ce deriva din clasa abstracta AggregateRoot din framework-ul CQRSlite. Clasa AggregateRoot este in primul rand folosita ca marker, alte clase din framework lucrand cu ea, iar in al doilea rand contine functia ApplyEvent care primeste ca parametru un eveniment legat de acel agregat si il insereaza in baza de data folosindu-se de EventStore. In implementarea proiectului meu clasele Task si Topic deriva din ea. In folderul Events se gasesc toate evenimentele folosite in aplicatie, atat pentru topic cat si pentru task. In Views se gasesc toate modelele care se folosesc in application context si dupa care este creata baza de date.</w:t>
+      </w:r>
+      <w:r>
+        <w:rPr>
+          <w:rFonts w:ascii="Calibri" w:hAnsi="Calibri" w:cs="Calibri"/>
+        </w:rPr>
+        <w:t xml:space="preserve"> Desi clasele Task si Topic se gasesc si in Aggregates si in Views, cele din Views nu deriva din clasa abstracta AggregateRoot, si sunt folosite pentru functionalitati diferite. </w:t>
+      </w:r>
+    </w:p>
+    <w:p>
+      <w:pPr>
+        <w:pBdr>
+          <w:top w:val="none" w:sz="0" w:space="0" w:color="auto"/>
+          <w:left w:val="none" w:sz="0" w:space="0" w:color="auto"/>
+          <w:bottom w:val="none" w:sz="0" w:space="0" w:color="auto"/>
+          <w:right w:val="none" w:sz="0" w:space="0" w:color="auto"/>
+          <w:between w:val="none" w:sz="0" w:space="0" w:color="auto"/>
+        </w:pBdr>
+        <w:autoSpaceDE w:val="0"/>
+        <w:autoSpaceDN w:val="0"/>
+        <w:adjustRightInd w:val="0"/>
+        <w:spacing w:after="200"/>
+        <w:rPr>
+          <w:rFonts w:ascii="Calibri" w:hAnsi="Calibri" w:cs="Calibri"/>
+          <w:sz w:val="28"/>
+          <w:szCs w:val="28"/>
+        </w:rPr>
+      </w:pPr>
+      <w:r>
+        <w:rPr>
+          <w:rFonts w:ascii="Calibri" w:hAnsi="Calibri" w:cs="Calibri"/>
+          <w:sz w:val="28"/>
+          <w:szCs w:val="28"/>
+        </w:rPr>
+        <w:lastRenderedPageBreak/>
+        <w:t>Flow-ul aplicatiei</w:t>
+      </w:r>
+      <w:r>
+        <w:rPr>
+          <w:rFonts w:ascii="Calibri" w:hAnsi="Calibri" w:cs="Calibri"/>
+          <w:sz w:val="28"/>
+          <w:szCs w:val="28"/>
+        </w:rPr>
+        <w:t xml:space="preserve"> la partea de write</w:t>
+      </w:r>
+    </w:p>
+    <w:p>
+      <w:pPr>
+        <w:pBdr>
+          <w:top w:val="none" w:sz="0" w:space="0" w:color="auto"/>
+          <w:left w:val="none" w:sz="0" w:space="0" w:color="auto"/>
+          <w:bottom w:val="none" w:sz="0" w:space="0" w:color="auto"/>
+          <w:right w:val="none" w:sz="0" w:space="0" w:color="auto"/>
+          <w:between w:val="none" w:sz="0" w:space="0" w:color="auto"/>
+        </w:pBdr>
+        <w:autoSpaceDE w:val="0"/>
+        <w:autoSpaceDN w:val="0"/>
+        <w:adjustRightInd w:val="0"/>
+        <w:spacing w:after="200"/>
+        <w:rPr>
+          <w:rFonts w:ascii="Calibri" w:hAnsi="Calibri" w:cs="Calibri"/>
+        </w:rPr>
+      </w:pPr>
+      <w:r>
+        <w:rPr>
+          <w:rFonts w:ascii="Calibri" w:hAnsi="Calibri" w:cs="Calibri"/>
+        </w:rPr>
+        <w:pict>
+          <v:shape id="_x0000_i1037" type="#_x0000_t75" style="width:468pt;height:291.75pt">
+            <v:imagedata r:id="rId10" o:title="CQRS-flow"/>
+          </v:shape>
+        </w:pict>
+      </w:r>
+    </w:p>
+    <w:p>
+      <w:pPr>
+        <w:pBdr>
+          <w:top w:val="none" w:sz="0" w:space="0" w:color="auto"/>
+          <w:left w:val="none" w:sz="0" w:space="0" w:color="auto"/>
+          <w:bottom w:val="none" w:sz="0" w:space="0" w:color="auto"/>
+          <w:right w:val="none" w:sz="0" w:space="0" w:color="auto"/>
+          <w:between w:val="none" w:sz="0" w:space="0" w:color="auto"/>
+        </w:pBdr>
+        <w:autoSpaceDE w:val="0"/>
+        <w:autoSpaceDN w:val="0"/>
+        <w:adjustRightInd w:val="0"/>
+        <w:spacing w:after="200"/>
+        <w:rPr>
+          <w:rFonts w:ascii="Calibri" w:hAnsi="Calibri" w:cs="Calibri"/>
+        </w:rPr>
+      </w:pPr>
+      <w:r>
+        <w:rPr>
+          <w:rFonts w:ascii="Calibri" w:hAnsi="Calibri" w:cs="Calibri"/>
+        </w:rPr>
+        <w:t>Din UI se trmite o comanda catre back-end cand un utilizator ia o actiune sa modifice starea aplicatiei. Aceasta ajunge in controller si de acolo este pasata unui obiect de tipul message router care stie ce fel de command handler sa instantieze care sa se ocupe de prelucrarea acelei comenzi. Ajunsa in command handler, asupra comenzii se fac verificari care sa determine daca se poate genera un eveniment din ea. Daca conditiile se indeplinesc atunci, in cazul in care comanda este legata de o entitate deja existenta in baza de date, informatiile din comanda sunt trimise catre  clasa ce implementeaza AggregateRoot pentru acea entitate si acolo este generat evenimentul sau daca comanda contine informatii despre crearea unei noi entitati, evenimentul este generat direct in command handler si introdus in Event Store prin sesiune.</w:t>
+      </w:r>
+    </w:p>
+    <w:p>
+      <w:pPr>
+        <w:pBdr>
+          <w:top w:val="none" w:sz="0" w:space="0" w:color="auto"/>
+          <w:left w:val="none" w:sz="0" w:space="0" w:color="auto"/>
+          <w:bottom w:val="none" w:sz="0" w:space="0" w:color="auto"/>
+          <w:right w:val="none" w:sz="0" w:space="0" w:color="auto"/>
+          <w:between w:val="none" w:sz="0" w:space="0" w:color="auto"/>
+        </w:pBdr>
+        <w:autoSpaceDE w:val="0"/>
+        <w:autoSpaceDN w:val="0"/>
+        <w:adjustRightInd w:val="0"/>
+        <w:spacing w:after="200"/>
+        <w:rPr>
+          <w:rFonts w:ascii="Calibri" w:hAnsi="Calibri" w:cs="Calibri"/>
+          <w:sz w:val="28"/>
+          <w:szCs w:val="28"/>
+        </w:rPr>
+      </w:pPr>
+      <w:r>
+        <w:rPr>
+          <w:rFonts w:ascii="Calibri" w:hAnsi="Calibri" w:cs="Calibri"/>
+          <w:sz w:val="28"/>
+          <w:szCs w:val="28"/>
+        </w:rPr>
+        <w:t>Flow-ul aplicatie la partea de read</w:t>
+      </w:r>
+    </w:p>
+    <w:p>
+      <w:pPr>
+        <w:pBdr>
+          <w:top w:val="none" w:sz="0" w:space="0" w:color="auto"/>
+          <w:left w:val="none" w:sz="0" w:space="0" w:color="auto"/>
+          <w:bottom w:val="none" w:sz="0" w:space="0" w:color="auto"/>
+          <w:right w:val="none" w:sz="0" w:space="0" w:color="auto"/>
+          <w:between w:val="none" w:sz="0" w:space="0" w:color="auto"/>
+        </w:pBdr>
+        <w:autoSpaceDE w:val="0"/>
+        <w:autoSpaceDN w:val="0"/>
+        <w:adjustRightInd w:val="0"/>
+        <w:spacing w:after="200"/>
+        <w:rPr>
+          <w:rFonts w:ascii="Calibri" w:hAnsi="Calibri" w:cs="Calibri"/>
+        </w:rPr>
+      </w:pPr>
+      <w:r>
+        <w:rPr>
+          <w:rFonts w:ascii="Calibri" w:hAnsi="Calibri" w:cs="Calibri"/>
+        </w:rPr>
+        <w:t xml:space="preserve">Odata inserat in tabela de evenimente, acesta e gata sa fie procesat de aplicatia EventsConsummer care interogheaza constant baza de date cu evenimente si le proceseaza pe cele noi. Aplicatia EventsPrcessor stie care evenimente au fost procesate si care nu, pentru fiecare view, prin tabela "Views" unde memoreaza numele view-ului, numarul evenimentelor procesate pentru acel view si o data pentru cand a fost procesat ultima oara un eveniment pentru acel view. Pentru a verifica daca trebuie sa actualizeze informatiile in view-uri, aplicaia numara numerul de evenimente din tabela "Events" si compara cu numarul de evenimente procesate din tablea "Views", iar daca gaseste o diferenta atunci incarca in memorie ultimele evenimente neprocesate si apeleaza handler-ul potrivit pentru a extrage informatiile </w:t>
+      </w:r>
+      <w:r>
+        <w:rPr>
+          <w:rFonts w:ascii="Calibri" w:hAnsi="Calibri" w:cs="Calibri"/>
+        </w:rPr>
+        <w:lastRenderedPageBreak/>
+        <w:t>din eveniment si actualiza tabela respectiva. Cand un utilizator vrea sa acceseze niste date din viewuri, din front-end se trimite un query catre controllerem de unde este pasat la un query bus care stie sa instantieze query handler-ul potrivit pentru a se ocupa ce cerere. In Query handler este interogat repository-ul iar datele sunt pasate inapoi catre controller pentru a putea fi afisate utilizatorului</w:t>
+      </w:r>
+    </w:p>
+    <w:p>
+      <w:pPr>
+        <w:pBdr>
+          <w:top w:val="none" w:sz="0" w:space="0" w:color="auto"/>
+          <w:left w:val="none" w:sz="0" w:space="0" w:color="auto"/>
+          <w:bottom w:val="none" w:sz="0" w:space="0" w:color="auto"/>
+          <w:right w:val="none" w:sz="0" w:space="0" w:color="auto"/>
+          <w:between w:val="none" w:sz="0" w:space="0" w:color="auto"/>
+        </w:pBdr>
+        <w:autoSpaceDE w:val="0"/>
+        <w:autoSpaceDN w:val="0"/>
+        <w:adjustRightInd w:val="0"/>
+        <w:spacing w:after="200" w:line="240" w:lineRule="auto"/>
+        <w:rPr>
+          <w:rFonts w:ascii="Calibri" w:hAnsi="Calibri" w:cs="Calibri"/>
+        </w:rPr>
+      </w:pPr>
+      <w:r>
+        <w:rPr>
+          <w:rFonts w:ascii="Calibri" w:hAnsi="Calibri" w:cs="Calibri"/>
+          <w:noProof/>
+          <w:lang w:val="en-US"/>
+        </w:rPr>
+        <w:drawing>
+          <wp:inline distT="0" distB="0" distL="0" distR="0">
+            <wp:extent cx="4581525" cy="942975"/>
+            <wp:effectExtent l="0" t="0" r="9525" b="9525"/>
+            <wp:docPr id="3" name="Picture 3"/>
+            <wp:cNvGraphicFramePr>
+              <a:graphicFrameLocks xmlns:a="http://schemas.openxmlformats.org/drawingml/2006/main" noChangeAspect="1"/>
+            </wp:cNvGraphicFramePr>
+            <a:graphic xmlns:a="http://schemas.openxmlformats.org/drawingml/2006/main">
+              <a:graphicData uri="http://schemas.openxmlformats.org/drawingml/2006/picture">
+                <pic:pic xmlns:pic="http://schemas.openxmlformats.org/drawingml/2006/picture">
+                  <pic:nvPicPr>
+                    <pic:cNvPr id="0" name="Picture 14"/>
+                    <pic:cNvPicPr>
+                      <a:picLocks noChangeAspect="1" noChangeArrowheads="1"/>
+                    </pic:cNvPicPr>
+                  </pic:nvPicPr>
+                  <pic:blipFill>
+                    <a:blip r:embed="rId11">
+                      <a:extLst>
+                        <a:ext uri="{28A0092B-C50C-407E-A947-70E740481C1C}">
+                          <a14:useLocalDpi xmlns:a14="http://schemas.microsoft.com/office/drawing/2010/main" val="0"/>
+                        </a:ext>
+                      </a:extLst>
+                    </a:blip>
+                    <a:srcRect/>
+                    <a:stretch>
+                      <a:fillRect/>
+                    </a:stretch>
+                  </pic:blipFill>
+                  <pic:spPr bwMode="auto">
+                    <a:xfrm>
+                      <a:off x="0" y="0"/>
+                      <a:ext cx="4581525" cy="942975"/>
+                    </a:xfrm>
+                    <a:prstGeom prst="rect">
+                      <a:avLst/>
+                    </a:prstGeom>
+                    <a:noFill/>
+                    <a:ln>
+                      <a:noFill/>
+                    </a:ln>
+                  </pic:spPr>
+                </pic:pic>
+              </a:graphicData>
+            </a:graphic>
+          </wp:inline>
+        </w:drawing>
+      </w:r>
+    </w:p>
+    <w:p>
+      <w:pPr>
+        <w:pBdr>
+          <w:top w:val="none" w:sz="0" w:space="0" w:color="auto"/>
+          <w:left w:val="none" w:sz="0" w:space="0" w:color="auto"/>
+          <w:bottom w:val="none" w:sz="0" w:space="0" w:color="auto"/>
+          <w:right w:val="none" w:sz="0" w:space="0" w:color="auto"/>
+          <w:between w:val="none" w:sz="0" w:space="0" w:color="auto"/>
+        </w:pBdr>
+        <w:autoSpaceDE w:val="0"/>
+        <w:autoSpaceDN w:val="0"/>
+        <w:adjustRightInd w:val="0"/>
+        <w:spacing w:after="200"/>
+        <w:rPr>
+          <w:rFonts w:ascii="Calibri" w:hAnsi="Calibri" w:cs="Calibri"/>
+          <w:sz w:val="28"/>
+          <w:szCs w:val="28"/>
+        </w:rPr>
+      </w:pPr>
+      <w:r>
+        <w:rPr>
+          <w:rFonts w:ascii="Calibri" w:hAnsi="Calibri" w:cs="Calibri"/>
+          <w:sz w:val="28"/>
+          <w:szCs w:val="28"/>
+        </w:rPr>
+        <w:t>Salvarea</w:t>
+      </w:r>
+      <w:r>
+        <w:rPr>
+          <w:rFonts w:ascii="Calibri" w:hAnsi="Calibri" w:cs="Calibri"/>
+          <w:sz w:val="28"/>
+          <w:szCs w:val="28"/>
+        </w:rPr>
+        <w:t xml:space="preserve"> contra </w:t>
+      </w:r>
+      <w:r>
+        <w:rPr>
+          <w:rFonts w:ascii="Calibri" w:hAnsi="Calibri" w:cs="Calibri"/>
+          <w:sz w:val="28"/>
+          <w:szCs w:val="28"/>
+        </w:rPr>
+        <w:t>broadcastul</w:t>
+      </w:r>
+      <w:r>
+        <w:rPr>
+          <w:rFonts w:ascii="Calibri" w:hAnsi="Calibri" w:cs="Calibri"/>
+          <w:sz w:val="28"/>
+          <w:szCs w:val="28"/>
+        </w:rPr>
+        <w:t xml:space="preserve"> evenimentelor</w:t>
+      </w:r>
+    </w:p>
+    <w:p>
+      <w:pPr>
+        <w:pBdr>
+          <w:top w:val="none" w:sz="0" w:space="0" w:color="auto"/>
+          <w:left w:val="none" w:sz="0" w:space="0" w:color="auto"/>
+          <w:bottom w:val="none" w:sz="0" w:space="0" w:color="auto"/>
+          <w:right w:val="none" w:sz="0" w:space="0" w:color="auto"/>
+          <w:between w:val="none" w:sz="0" w:space="0" w:color="auto"/>
+        </w:pBdr>
+        <w:autoSpaceDE w:val="0"/>
+        <w:autoSpaceDN w:val="0"/>
+        <w:adjustRightInd w:val="0"/>
+        <w:spacing w:after="200"/>
+        <w:rPr>
+          <w:rFonts w:ascii="Calibri" w:hAnsi="Calibri" w:cs="Calibri"/>
+        </w:rPr>
+      </w:pPr>
+      <w:r>
+        <w:rPr>
+          <w:rFonts w:ascii="Calibri" w:hAnsi="Calibri" w:cs="Calibri"/>
+        </w:rPr>
+        <w:t xml:space="preserve">Sunt mai multe moduri de a implementa o aplicatie ce are la baza event sourcing, fiecare mod putand avea avantajele lui, iar pentru a alege modul de implementare potrivit trebuie avut in vedere necesitatile aplicatiei. </w:t>
+      </w:r>
+      <w:r>
+        <w:rPr>
+          <w:rFonts w:ascii="Calibri" w:hAnsi="Calibri" w:cs="Calibri"/>
+        </w:rPr>
+        <w:t xml:space="preserve">In continuare voi discuta doua dintre aceste moduri si explica motivul pentru care am ales sa implementez modul de </w:t>
+      </w:r>
+      <w:r>
+        <w:rPr>
+          <w:rFonts w:ascii="Calibri" w:hAnsi="Calibri" w:cs="Calibri"/>
+        </w:rPr>
+        <w:t>salvare</w:t>
+      </w:r>
+      <w:r>
+        <w:rPr>
+          <w:rFonts w:ascii="Calibri" w:hAnsi="Calibri" w:cs="Calibri"/>
+        </w:rPr>
+        <w:t xml:space="preserve"> a evenimentelor. </w:t>
+      </w:r>
+      <w:r>
+        <w:rPr>
+          <w:rFonts w:ascii="Calibri" w:hAnsi="Calibri" w:cs="Calibri"/>
+        </w:rPr>
+        <w:t xml:space="preserve">Cand se foloseste modul broadcast evenimentele sunt transmise componentelor responsabile cu procesarea lor, fara a fi insa salvate in baza de date, iar dezavantajul acestui mod de lucru este ca daca o componenta are o eroare sau serverul pe care ruleaza este down, atunci acea componenta va pierde informatiile din evenimente si nu va mai putea reprezenta ultima stare a informatiilor din aplicatie. Pe de alta parte modul de lucru prin salvarea evenimentelor are avantajul ca componentele pot ajunge intotdeauna la ultima stare a aplicatiei deoarece daca serverul este down pentru o perioada, aceasta poate interoga baza de date si </w:t>
+      </w:r>
+      <w:proofErr w:type="gramStart"/>
+      <w:r>
+        <w:rPr>
+          <w:rFonts w:ascii="Calibri" w:hAnsi="Calibri" w:cs="Calibri"/>
+        </w:rPr>
+        <w:t>procesa  toate</w:t>
+      </w:r>
+      <w:proofErr w:type="gramEnd"/>
+      <w:r>
+        <w:rPr>
+          <w:rFonts w:ascii="Calibri" w:hAnsi="Calibri" w:cs="Calibri"/>
+        </w:rPr>
+        <w:t xml:space="preserve"> evenimentele pierdure in timpul cand a fost down. Desigur fiecare mod poate avea avantajele sale in diferite aplicatii, de exemplu daca </w:t>
+      </w:r>
+      <w:r>
+        <w:rPr>
+          <w:rFonts w:ascii="Calibri" w:hAnsi="Calibri" w:cs="Calibri"/>
+        </w:rPr>
+        <w:t>istoricul din aplicatie nu este important, atunci ar fi mai avantajos de implementat modelul de broadcast al evenimentelor deoarece in acest mod nu s-ar mai irosi resurse.</w:t>
+      </w:r>
+    </w:p>
+    <w:p>
+      <w:pPr>
+        <w:pBdr>
+          <w:top w:val="none" w:sz="0" w:space="0" w:color="auto"/>
+          <w:left w:val="none" w:sz="0" w:space="0" w:color="auto"/>
+          <w:bottom w:val="none" w:sz="0" w:space="0" w:color="auto"/>
+          <w:right w:val="none" w:sz="0" w:space="0" w:color="auto"/>
+          <w:between w:val="none" w:sz="0" w:space="0" w:color="auto"/>
+        </w:pBdr>
+        <w:autoSpaceDE w:val="0"/>
+        <w:autoSpaceDN w:val="0"/>
+        <w:adjustRightInd w:val="0"/>
+        <w:spacing w:after="200"/>
+        <w:rPr>
+          <w:rFonts w:ascii="Calibri" w:hAnsi="Calibri" w:cs="Calibri"/>
+        </w:rPr>
+      </w:pPr>
+      <w:bookmarkStart w:id="0" w:name="_GoBack"/>
+      <w:bookmarkEnd w:id="0"/>
+    </w:p>
+    <w:p>
+      <w:pPr>
+        <w:pBdr>
+          <w:top w:val="none" w:sz="0" w:space="0" w:color="auto"/>
+          <w:left w:val="none" w:sz="0" w:space="0" w:color="auto"/>
+          <w:bottom w:val="none" w:sz="0" w:space="0" w:color="auto"/>
+          <w:right w:val="none" w:sz="0" w:space="0" w:color="auto"/>
+          <w:between w:val="none" w:sz="0" w:space="0" w:color="auto"/>
+        </w:pBdr>
+        <w:autoSpaceDE w:val="0"/>
+        <w:autoSpaceDN w:val="0"/>
+        <w:adjustRightInd w:val="0"/>
+        <w:spacing w:after="200"/>
+        <w:rPr>
+          <w:rFonts w:ascii="Calibri" w:hAnsi="Calibri" w:cs="Calibri"/>
+        </w:rPr>
+      </w:pPr>
+    </w:p>
+    <w:p>
+      <w:pPr>
+        <w:pBdr>
+          <w:top w:val="none" w:sz="0" w:space="0" w:color="auto"/>
+          <w:left w:val="none" w:sz="0" w:space="0" w:color="auto"/>
+          <w:bottom w:val="none" w:sz="0" w:space="0" w:color="auto"/>
+          <w:right w:val="none" w:sz="0" w:space="0" w:color="auto"/>
+          <w:between w:val="none" w:sz="0" w:space="0" w:color="auto"/>
+        </w:pBdr>
+        <w:autoSpaceDE w:val="0"/>
+        <w:autoSpaceDN w:val="0"/>
+        <w:adjustRightInd w:val="0"/>
+        <w:spacing w:after="200"/>
+        <w:rPr>
+          <w:rFonts w:ascii="Calibri" w:hAnsi="Calibri" w:cs="Calibri"/>
+          <w:sz w:val="28"/>
+          <w:szCs w:val="28"/>
         </w:rPr>
       </w:pPr>
     </w:p>
@@ -3682,7 +6338,7 @@
           <w:szCs w:val="24"/>
         </w:rPr>
       </w:pPr>
-      <w:hyperlink r:id="rId7" w:history="1">
+      <w:hyperlink r:id="rId12" w:history="1">
         <w:r>
           <w:rPr>
             <w:rStyle w:val="Hyperlink"/>
@@ -3707,7 +6363,7 @@
           <w:szCs w:val="24"/>
         </w:rPr>
       </w:pPr>
-      <w:hyperlink r:id="rId8" w:history="1">
+      <w:hyperlink r:id="rId13" w:history="1">
         <w:r>
           <w:rPr>
             <w:rStyle w:val="Hyperlink"/>
@@ -3814,6 +6470,420 @@
 <file path=word/numbering.xml><?xml version="1.0" encoding="utf-8"?>
 <w:numbering xmlns:wpc="http://schemas.microsoft.com/office/word/2010/wordprocessingCanvas" xmlns:cx="http://schemas.microsoft.com/office/drawing/2014/chartex" xmlns:cx1="http://schemas.microsoft.com/office/drawing/2015/9/8/chartex" xmlns:mc="http://schemas.openxmlformats.org/markup-compatibility/2006" xmlns:o="urn:schemas-microsoft-com:office:office" xmlns:r="http://schemas.openxmlformats.org/officeDocument/2006/relationships" xmlns:m="http://schemas.openxmlformats.org/officeDocument/2006/math" xmlns:v="urn:schemas-microsoft-com:vml" xmlns:wp14="http://schemas.microsoft.com/office/word/2010/wordprocessingDrawing" xmlns:wp="http://schemas.openxmlformats.org/drawingml/2006/wordprocessingDrawing" xmlns:w10="urn:schemas-microsoft-com:office:word" xmlns:w="http://schemas.openxmlformats.org/wordprocessingml/2006/main" xmlns:w14="http://schemas.microsoft.com/office/word/2010/wordml" xmlns:w15="http://schemas.microsoft.com/office/word/2012/wordml" xmlns:w16se="http://schemas.microsoft.com/office/word/2015/wordml/symex" xmlns:wpg="http://schemas.microsoft.com/office/word/2010/wordprocessingGroup" xmlns:wpi="http://schemas.microsoft.com/office/word/2010/wordprocessingInk" xmlns:wne="http://schemas.microsoft.com/office/word/2006/wordml" xmlns:wps="http://schemas.microsoft.com/office/word/2010/wordprocessingShape" mc:Ignorable="w14 w15 w16se wp14">
   <w:abstractNum w:abstractNumId="0" w15:restartNumberingAfterBreak="0">
+    <w:nsid w:val="FFFFFFFE"/>
+    <w:multiLevelType w:val="singleLevel"/>
+    <w:tmpl w:val="F48A04E8"/>
+    <w:lvl w:ilvl="0">
+      <w:numFmt w:val="bullet"/>
+      <w:lvlText w:val="*"/>
+      <w:lvlJc w:val="left"/>
+    </w:lvl>
+  </w:abstractNum>
+  <w:abstractNum w:abstractNumId="1" w15:restartNumberingAfterBreak="0">
+    <w:nsid w:val="03B0166A"/>
+    <w:multiLevelType w:val="hybridMultilevel"/>
+    <w:tmpl w:val="F9B63FCC"/>
+    <w:lvl w:ilvl="0" w:tplc="04090011">
+      <w:start w:val="1"/>
+      <w:numFmt w:val="decimal"/>
+      <w:lvlText w:val="%1)"/>
+      <w:lvlJc w:val="left"/>
+      <w:pPr>
+        <w:ind w:left="720" w:hanging="360"/>
+      </w:pPr>
+      <w:rPr>
+        <w:rFonts w:hint="default"/>
+      </w:rPr>
+    </w:lvl>
+    <w:lvl w:ilvl="1" w:tplc="04090019" w:tentative="1">
+      <w:start w:val="1"/>
+      <w:numFmt w:val="lowerLetter"/>
+      <w:lvlText w:val="%2."/>
+      <w:lvlJc w:val="left"/>
+      <w:pPr>
+        <w:ind w:left="1440" w:hanging="360"/>
+      </w:pPr>
+    </w:lvl>
+    <w:lvl w:ilvl="2" w:tplc="0409001B" w:tentative="1">
+      <w:start w:val="1"/>
+      <w:numFmt w:val="lowerRoman"/>
+      <w:lvlText w:val="%3."/>
+      <w:lvlJc w:val="right"/>
+      <w:pPr>
+        <w:ind w:left="2160" w:hanging="180"/>
+      </w:pPr>
+    </w:lvl>
+    <w:lvl w:ilvl="3" w:tplc="0409000F" w:tentative="1">
+      <w:start w:val="1"/>
+      <w:numFmt w:val="decimal"/>
+      <w:lvlText w:val="%4."/>
+      <w:lvlJc w:val="left"/>
+      <w:pPr>
+        <w:ind w:left="2880" w:hanging="360"/>
+      </w:pPr>
+    </w:lvl>
+    <w:lvl w:ilvl="4" w:tplc="04090019" w:tentative="1">
+      <w:start w:val="1"/>
+      <w:numFmt w:val="lowerLetter"/>
+      <w:lvlText w:val="%5."/>
+      <w:lvlJc w:val="left"/>
+      <w:pPr>
+        <w:ind w:left="3600" w:hanging="360"/>
+      </w:pPr>
+    </w:lvl>
+    <w:lvl w:ilvl="5" w:tplc="0409001B" w:tentative="1">
+      <w:start w:val="1"/>
+      <w:numFmt w:val="lowerRoman"/>
+      <w:lvlText w:val="%6."/>
+      <w:lvlJc w:val="right"/>
+      <w:pPr>
+        <w:ind w:left="4320" w:hanging="180"/>
+      </w:pPr>
+    </w:lvl>
+    <w:lvl w:ilvl="6" w:tplc="0409000F" w:tentative="1">
+      <w:start w:val="1"/>
+      <w:numFmt w:val="decimal"/>
+      <w:lvlText w:val="%7."/>
+      <w:lvlJc w:val="left"/>
+      <w:pPr>
+        <w:ind w:left="5040" w:hanging="360"/>
+      </w:pPr>
+    </w:lvl>
+    <w:lvl w:ilvl="7" w:tplc="04090019" w:tentative="1">
+      <w:start w:val="1"/>
+      <w:numFmt w:val="lowerLetter"/>
+      <w:lvlText w:val="%8."/>
+      <w:lvlJc w:val="left"/>
+      <w:pPr>
+        <w:ind w:left="5760" w:hanging="360"/>
+      </w:pPr>
+    </w:lvl>
+    <w:lvl w:ilvl="8" w:tplc="0409001B" w:tentative="1">
+      <w:start w:val="1"/>
+      <w:numFmt w:val="lowerRoman"/>
+      <w:lvlText w:val="%9."/>
+      <w:lvlJc w:val="right"/>
+      <w:pPr>
+        <w:ind w:left="6480" w:hanging="180"/>
+      </w:pPr>
+    </w:lvl>
+  </w:abstractNum>
+  <w:abstractNum w:abstractNumId="2" w15:restartNumberingAfterBreak="0">
+    <w:nsid w:val="39066469"/>
+    <w:multiLevelType w:val="hybridMultilevel"/>
+    <w:tmpl w:val="8C087C14"/>
+    <w:lvl w:ilvl="0" w:tplc="04090001">
+      <w:start w:val="1"/>
+      <w:numFmt w:val="bullet"/>
+      <w:lvlText w:val=""/>
+      <w:lvlJc w:val="left"/>
+      <w:pPr>
+        <w:ind w:left="720" w:hanging="360"/>
+      </w:pPr>
+      <w:rPr>
+        <w:rFonts w:ascii="Symbol" w:hAnsi="Symbol" w:hint="default"/>
+      </w:rPr>
+    </w:lvl>
+    <w:lvl w:ilvl="1" w:tplc="04090003" w:tentative="1">
+      <w:start w:val="1"/>
+      <w:numFmt w:val="bullet"/>
+      <w:lvlText w:val="o"/>
+      <w:lvlJc w:val="left"/>
+      <w:pPr>
+        <w:ind w:left="1440" w:hanging="360"/>
+      </w:pPr>
+      <w:rPr>
+        <w:rFonts w:ascii="Courier New" w:hAnsi="Courier New" w:cs="Courier New" w:hint="default"/>
+      </w:rPr>
+    </w:lvl>
+    <w:lvl w:ilvl="2" w:tplc="04090005" w:tentative="1">
+      <w:start w:val="1"/>
+      <w:numFmt w:val="bullet"/>
+      <w:lvlText w:val=""/>
+      <w:lvlJc w:val="left"/>
+      <w:pPr>
+        <w:ind w:left="2160" w:hanging="360"/>
+      </w:pPr>
+      <w:rPr>
+        <w:rFonts w:ascii="Wingdings" w:hAnsi="Wingdings" w:hint="default"/>
+      </w:rPr>
+    </w:lvl>
+    <w:lvl w:ilvl="3" w:tplc="04090001" w:tentative="1">
+      <w:start w:val="1"/>
+      <w:numFmt w:val="bullet"/>
+      <w:lvlText w:val=""/>
+      <w:lvlJc w:val="left"/>
+      <w:pPr>
+        <w:ind w:left="2880" w:hanging="360"/>
+      </w:pPr>
+      <w:rPr>
+        <w:rFonts w:ascii="Symbol" w:hAnsi="Symbol" w:hint="default"/>
+      </w:rPr>
+    </w:lvl>
+    <w:lvl w:ilvl="4" w:tplc="04090003" w:tentative="1">
+      <w:start w:val="1"/>
+      <w:numFmt w:val="bullet"/>
+      <w:lvlText w:val="o"/>
+      <w:lvlJc w:val="left"/>
+      <w:pPr>
+        <w:ind w:left="3600" w:hanging="360"/>
+      </w:pPr>
+      <w:rPr>
+        <w:rFonts w:ascii="Courier New" w:hAnsi="Courier New" w:cs="Courier New" w:hint="default"/>
+      </w:rPr>
+    </w:lvl>
+    <w:lvl w:ilvl="5" w:tplc="04090005" w:tentative="1">
+      <w:start w:val="1"/>
+      <w:numFmt w:val="bullet"/>
+      <w:lvlText w:val=""/>
+      <w:lvlJc w:val="left"/>
+      <w:pPr>
+        <w:ind w:left="4320" w:hanging="360"/>
+      </w:pPr>
+      <w:rPr>
+        <w:rFonts w:ascii="Wingdings" w:hAnsi="Wingdings" w:hint="default"/>
+      </w:rPr>
+    </w:lvl>
+    <w:lvl w:ilvl="6" w:tplc="04090001" w:tentative="1">
+      <w:start w:val="1"/>
+      <w:numFmt w:val="bullet"/>
+      <w:lvlText w:val=""/>
+      <w:lvlJc w:val="left"/>
+      <w:pPr>
+        <w:ind w:left="5040" w:hanging="360"/>
+      </w:pPr>
+      <w:rPr>
+        <w:rFonts w:ascii="Symbol" w:hAnsi="Symbol" w:hint="default"/>
+      </w:rPr>
+    </w:lvl>
+    <w:lvl w:ilvl="7" w:tplc="04090003" w:tentative="1">
+      <w:start w:val="1"/>
+      <w:numFmt w:val="bullet"/>
+      <w:lvlText w:val="o"/>
+      <w:lvlJc w:val="left"/>
+      <w:pPr>
+        <w:ind w:left="5760" w:hanging="360"/>
+      </w:pPr>
+      <w:rPr>
+        <w:rFonts w:ascii="Courier New" w:hAnsi="Courier New" w:cs="Courier New" w:hint="default"/>
+      </w:rPr>
+    </w:lvl>
+    <w:lvl w:ilvl="8" w:tplc="04090005" w:tentative="1">
+      <w:start w:val="1"/>
+      <w:numFmt w:val="bullet"/>
+      <w:lvlText w:val=""/>
+      <w:lvlJc w:val="left"/>
+      <w:pPr>
+        <w:ind w:left="6480" w:hanging="360"/>
+      </w:pPr>
+      <w:rPr>
+        <w:rFonts w:ascii="Wingdings" w:hAnsi="Wingdings" w:hint="default"/>
+      </w:rPr>
+    </w:lvl>
+  </w:abstractNum>
+  <w:abstractNum w:abstractNumId="3" w15:restartNumberingAfterBreak="0">
+    <w:nsid w:val="3E7B2D66"/>
+    <w:multiLevelType w:val="hybridMultilevel"/>
+    <w:tmpl w:val="F9B63FCC"/>
+    <w:lvl w:ilvl="0" w:tplc="04090011">
+      <w:start w:val="1"/>
+      <w:numFmt w:val="decimal"/>
+      <w:lvlText w:val="%1)"/>
+      <w:lvlJc w:val="left"/>
+      <w:pPr>
+        <w:ind w:left="720" w:hanging="360"/>
+      </w:pPr>
+      <w:rPr>
+        <w:rFonts w:hint="default"/>
+      </w:rPr>
+    </w:lvl>
+    <w:lvl w:ilvl="1" w:tplc="04090019" w:tentative="1">
+      <w:start w:val="1"/>
+      <w:numFmt w:val="lowerLetter"/>
+      <w:lvlText w:val="%2."/>
+      <w:lvlJc w:val="left"/>
+      <w:pPr>
+        <w:ind w:left="1440" w:hanging="360"/>
+      </w:pPr>
+    </w:lvl>
+    <w:lvl w:ilvl="2" w:tplc="0409001B" w:tentative="1">
+      <w:start w:val="1"/>
+      <w:numFmt w:val="lowerRoman"/>
+      <w:lvlText w:val="%3."/>
+      <w:lvlJc w:val="right"/>
+      <w:pPr>
+        <w:ind w:left="2160" w:hanging="180"/>
+      </w:pPr>
+    </w:lvl>
+    <w:lvl w:ilvl="3" w:tplc="0409000F" w:tentative="1">
+      <w:start w:val="1"/>
+      <w:numFmt w:val="decimal"/>
+      <w:lvlText w:val="%4."/>
+      <w:lvlJc w:val="left"/>
+      <w:pPr>
+        <w:ind w:left="2880" w:hanging="360"/>
+      </w:pPr>
+    </w:lvl>
+    <w:lvl w:ilvl="4" w:tplc="04090019" w:tentative="1">
+      <w:start w:val="1"/>
+      <w:numFmt w:val="lowerLetter"/>
+      <w:lvlText w:val="%5."/>
+      <w:lvlJc w:val="left"/>
+      <w:pPr>
+        <w:ind w:left="3600" w:hanging="360"/>
+      </w:pPr>
+    </w:lvl>
+    <w:lvl w:ilvl="5" w:tplc="0409001B" w:tentative="1">
+      <w:start w:val="1"/>
+      <w:numFmt w:val="lowerRoman"/>
+      <w:lvlText w:val="%6."/>
+      <w:lvlJc w:val="right"/>
+      <w:pPr>
+        <w:ind w:left="4320" w:hanging="180"/>
+      </w:pPr>
+    </w:lvl>
+    <w:lvl w:ilvl="6" w:tplc="0409000F" w:tentative="1">
+      <w:start w:val="1"/>
+      <w:numFmt w:val="decimal"/>
+      <w:lvlText w:val="%7."/>
+      <w:lvlJc w:val="left"/>
+      <w:pPr>
+        <w:ind w:left="5040" w:hanging="360"/>
+      </w:pPr>
+    </w:lvl>
+    <w:lvl w:ilvl="7" w:tplc="04090019" w:tentative="1">
+      <w:start w:val="1"/>
+      <w:numFmt w:val="lowerLetter"/>
+      <w:lvlText w:val="%8."/>
+      <w:lvlJc w:val="left"/>
+      <w:pPr>
+        <w:ind w:left="5760" w:hanging="360"/>
+      </w:pPr>
+    </w:lvl>
+    <w:lvl w:ilvl="8" w:tplc="0409001B" w:tentative="1">
+      <w:start w:val="1"/>
+      <w:numFmt w:val="lowerRoman"/>
+      <w:lvlText w:val="%9."/>
+      <w:lvlJc w:val="right"/>
+      <w:pPr>
+        <w:ind w:left="6480" w:hanging="180"/>
+      </w:pPr>
+    </w:lvl>
+  </w:abstractNum>
+  <w:abstractNum w:abstractNumId="4" w15:restartNumberingAfterBreak="0">
+    <w:nsid w:val="6163575A"/>
+    <w:multiLevelType w:val="hybridMultilevel"/>
+    <w:tmpl w:val="D1400D4E"/>
+    <w:lvl w:ilvl="0" w:tplc="04090001">
+      <w:start w:val="1"/>
+      <w:numFmt w:val="bullet"/>
+      <w:lvlText w:val=""/>
+      <w:lvlJc w:val="left"/>
+      <w:pPr>
+        <w:ind w:left="720" w:hanging="360"/>
+      </w:pPr>
+      <w:rPr>
+        <w:rFonts w:ascii="Symbol" w:hAnsi="Symbol" w:hint="default"/>
+      </w:rPr>
+    </w:lvl>
+    <w:lvl w:ilvl="1" w:tplc="04090003" w:tentative="1">
+      <w:start w:val="1"/>
+      <w:numFmt w:val="bullet"/>
+      <w:lvlText w:val="o"/>
+      <w:lvlJc w:val="left"/>
+      <w:pPr>
+        <w:ind w:left="1440" w:hanging="360"/>
+      </w:pPr>
+      <w:rPr>
+        <w:rFonts w:ascii="Courier New" w:hAnsi="Courier New" w:cs="Courier New" w:hint="default"/>
+      </w:rPr>
+    </w:lvl>
+    <w:lvl w:ilvl="2" w:tplc="04090005" w:tentative="1">
+      <w:start w:val="1"/>
+      <w:numFmt w:val="bullet"/>
+      <w:lvlText w:val=""/>
+      <w:lvlJc w:val="left"/>
+      <w:pPr>
+        <w:ind w:left="2160" w:hanging="360"/>
+      </w:pPr>
+      <w:rPr>
+        <w:rFonts w:ascii="Wingdings" w:hAnsi="Wingdings" w:hint="default"/>
+      </w:rPr>
+    </w:lvl>
+    <w:lvl w:ilvl="3" w:tplc="04090001" w:tentative="1">
+      <w:start w:val="1"/>
+      <w:numFmt w:val="bullet"/>
+      <w:lvlText w:val=""/>
+      <w:lvlJc w:val="left"/>
+      <w:pPr>
+        <w:ind w:left="2880" w:hanging="360"/>
+      </w:pPr>
+      <w:rPr>
+        <w:rFonts w:ascii="Symbol" w:hAnsi="Symbol" w:hint="default"/>
+      </w:rPr>
+    </w:lvl>
+    <w:lvl w:ilvl="4" w:tplc="04090003" w:tentative="1">
+      <w:start w:val="1"/>
+      <w:numFmt w:val="bullet"/>
+      <w:lvlText w:val="o"/>
+      <w:lvlJc w:val="left"/>
+      <w:pPr>
+        <w:ind w:left="3600" w:hanging="360"/>
+      </w:pPr>
+      <w:rPr>
+        <w:rFonts w:ascii="Courier New" w:hAnsi="Courier New" w:cs="Courier New" w:hint="default"/>
+      </w:rPr>
+    </w:lvl>
+    <w:lvl w:ilvl="5" w:tplc="04090005" w:tentative="1">
+      <w:start w:val="1"/>
+      <w:numFmt w:val="bullet"/>
+      <w:lvlText w:val=""/>
+      <w:lvlJc w:val="left"/>
+      <w:pPr>
+        <w:ind w:left="4320" w:hanging="360"/>
+      </w:pPr>
+      <w:rPr>
+        <w:rFonts w:ascii="Wingdings" w:hAnsi="Wingdings" w:hint="default"/>
+      </w:rPr>
+    </w:lvl>
+    <w:lvl w:ilvl="6" w:tplc="04090001" w:tentative="1">
+      <w:start w:val="1"/>
+      <w:numFmt w:val="bullet"/>
+      <w:lvlText w:val=""/>
+      <w:lvlJc w:val="left"/>
+      <w:pPr>
+        <w:ind w:left="5040" w:hanging="360"/>
+      </w:pPr>
+      <w:rPr>
+        <w:rFonts w:ascii="Symbol" w:hAnsi="Symbol" w:hint="default"/>
+      </w:rPr>
+    </w:lvl>
+    <w:lvl w:ilvl="7" w:tplc="04090003" w:tentative="1">
+      <w:start w:val="1"/>
+      <w:numFmt w:val="bullet"/>
+      <w:lvlText w:val="o"/>
+      <w:lvlJc w:val="left"/>
+      <w:pPr>
+        <w:ind w:left="5760" w:hanging="360"/>
+      </w:pPr>
+      <w:rPr>
+        <w:rFonts w:ascii="Courier New" w:hAnsi="Courier New" w:cs="Courier New" w:hint="default"/>
+      </w:rPr>
+    </w:lvl>
+    <w:lvl w:ilvl="8" w:tplc="04090005" w:tentative="1">
+      <w:start w:val="1"/>
+      <w:numFmt w:val="bullet"/>
+      <w:lvlText w:val=""/>
+      <w:lvlJc w:val="left"/>
+      <w:pPr>
+        <w:ind w:left="6480" w:hanging="360"/>
+      </w:pPr>
+      <w:rPr>
+        <w:rFonts w:ascii="Wingdings" w:hAnsi="Wingdings" w:hint="default"/>
+      </w:rPr>
+    </w:lvl>
+  </w:abstractNum>
+  <w:abstractNum w:abstractNumId="5" w15:restartNumberingAfterBreak="0">
     <w:nsid w:val="72CB2BA9"/>
     <w:multiLevelType w:val="multilevel"/>
     <w:tmpl w:val="62D62C5A"/>
@@ -3926,7 +6996,7 @@
       </w:rPr>
     </w:lvl>
   </w:abstractNum>
-  <w:abstractNum w:abstractNumId="1" w15:restartNumberingAfterBreak="0">
+  <w:abstractNum w:abstractNumId="6" w15:restartNumberingAfterBreak="0">
     <w:nsid w:val="74012412"/>
     <w:multiLevelType w:val="multilevel"/>
     <w:tmpl w:val="EFAE9110"/>
@@ -4012,11 +7082,129 @@
       </w:pPr>
     </w:lvl>
   </w:abstractNum>
+  <w:abstractNum w:abstractNumId="7" w15:restartNumberingAfterBreak="0">
+    <w:nsid w:val="7A403842"/>
+    <w:multiLevelType w:val="hybridMultilevel"/>
+    <w:tmpl w:val="F9B63FCC"/>
+    <w:lvl w:ilvl="0" w:tplc="04090011">
+      <w:start w:val="1"/>
+      <w:numFmt w:val="decimal"/>
+      <w:lvlText w:val="%1)"/>
+      <w:lvlJc w:val="left"/>
+      <w:pPr>
+        <w:ind w:left="720" w:hanging="360"/>
+      </w:pPr>
+      <w:rPr>
+        <w:rFonts w:hint="default"/>
+      </w:rPr>
+    </w:lvl>
+    <w:lvl w:ilvl="1" w:tplc="04090019" w:tentative="1">
+      <w:start w:val="1"/>
+      <w:numFmt w:val="lowerLetter"/>
+      <w:lvlText w:val="%2."/>
+      <w:lvlJc w:val="left"/>
+      <w:pPr>
+        <w:ind w:left="1440" w:hanging="360"/>
+      </w:pPr>
+    </w:lvl>
+    <w:lvl w:ilvl="2" w:tplc="0409001B" w:tentative="1">
+      <w:start w:val="1"/>
+      <w:numFmt w:val="lowerRoman"/>
+      <w:lvlText w:val="%3."/>
+      <w:lvlJc w:val="right"/>
+      <w:pPr>
+        <w:ind w:left="2160" w:hanging="180"/>
+      </w:pPr>
+    </w:lvl>
+    <w:lvl w:ilvl="3" w:tplc="0409000F" w:tentative="1">
+      <w:start w:val="1"/>
+      <w:numFmt w:val="decimal"/>
+      <w:lvlText w:val="%4."/>
+      <w:lvlJc w:val="left"/>
+      <w:pPr>
+        <w:ind w:left="2880" w:hanging="360"/>
+      </w:pPr>
+    </w:lvl>
+    <w:lvl w:ilvl="4" w:tplc="04090019" w:tentative="1">
+      <w:start w:val="1"/>
+      <w:numFmt w:val="lowerLetter"/>
+      <w:lvlText w:val="%5."/>
+      <w:lvlJc w:val="left"/>
+      <w:pPr>
+        <w:ind w:left="3600" w:hanging="360"/>
+      </w:pPr>
+    </w:lvl>
+    <w:lvl w:ilvl="5" w:tplc="0409001B" w:tentative="1">
+      <w:start w:val="1"/>
+      <w:numFmt w:val="lowerRoman"/>
+      <w:lvlText w:val="%6."/>
+      <w:lvlJc w:val="right"/>
+      <w:pPr>
+        <w:ind w:left="4320" w:hanging="180"/>
+      </w:pPr>
+    </w:lvl>
+    <w:lvl w:ilvl="6" w:tplc="0409000F" w:tentative="1">
+      <w:start w:val="1"/>
+      <w:numFmt w:val="decimal"/>
+      <w:lvlText w:val="%7."/>
+      <w:lvlJc w:val="left"/>
+      <w:pPr>
+        <w:ind w:left="5040" w:hanging="360"/>
+      </w:pPr>
+    </w:lvl>
+    <w:lvl w:ilvl="7" w:tplc="04090019" w:tentative="1">
+      <w:start w:val="1"/>
+      <w:numFmt w:val="lowerLetter"/>
+      <w:lvlText w:val="%8."/>
+      <w:lvlJc w:val="left"/>
+      <w:pPr>
+        <w:ind w:left="5760" w:hanging="360"/>
+      </w:pPr>
+    </w:lvl>
+    <w:lvl w:ilvl="8" w:tplc="0409001B" w:tentative="1">
+      <w:start w:val="1"/>
+      <w:numFmt w:val="lowerRoman"/>
+      <w:lvlText w:val="%9."/>
+      <w:lvlJc w:val="right"/>
+      <w:pPr>
+        <w:ind w:left="6480" w:hanging="180"/>
+      </w:pPr>
+    </w:lvl>
+  </w:abstractNum>
   <w:num w:numId="1">
-    <w:abstractNumId w:val="0"/>
+    <w:abstractNumId w:val="5"/>
   </w:num>
   <w:num w:numId="2">
+    <w:abstractNumId w:val="6"/>
+  </w:num>
+  <w:num w:numId="3">
     <w:abstractNumId w:val="1"/>
+  </w:num>
+  <w:num w:numId="4">
+    <w:abstractNumId w:val="7"/>
+  </w:num>
+  <w:num w:numId="5">
+    <w:abstractNumId w:val="2"/>
+  </w:num>
+  <w:num w:numId="6">
+    <w:abstractNumId w:val="4"/>
+  </w:num>
+  <w:num w:numId="7">
+    <w:abstractNumId w:val="3"/>
+  </w:num>
+  <w:num w:numId="8">
+    <w:abstractNumId w:val="0"/>
+    <w:lvlOverride w:ilvl="0">
+      <w:lvl w:ilvl="0">
+        <w:numFmt w:val="bullet"/>
+        <w:lvlText w:val=""/>
+        <w:legacy w:legacy="1" w:legacySpace="0" w:legacyIndent="0"/>
+        <w:lvlJc w:val="left"/>
+        <w:rPr>
+          <w:rFonts w:ascii="Symbol" w:hAnsi="Symbol" w:hint="default"/>
+        </w:rPr>
+      </w:lvl>
+    </w:lvlOverride>
   </w:num>
 </w:numbering>
 </file>
@@ -4651,6 +7839,17 @@
       <w:lang w:val="ro-RO" w:eastAsia="ro-RO"/>
     </w:rPr>
   </w:style>
+  <w:style w:type="paragraph" w:styleId="ListParagraph">
+    <w:name w:val="List Paragraph"/>
+    <w:basedOn w:val="Normal"/>
+    <w:uiPriority w:val="34"/>
+    <w:qFormat/>
+    <w:rsid w:val="000C5599"/>
+    <w:pPr>
+      <w:ind w:left="720"/>
+      <w:contextualSpacing/>
+    </w:pPr>
+  </w:style>
 </w:styles>
 </file>
 
@@ -4979,7 +8178,7 @@
 </file>
 
 <file path=customXml/itemProps1.xml><?xml version="1.0" encoding="utf-8"?>
-<ds:datastoreItem xmlns:ds="http://schemas.openxmlformats.org/officeDocument/2006/customXml" ds:itemID="{0B501BD8-C96E-485E-9CE7-5C379EF74AF0}">
+<ds:datastoreItem xmlns:ds="http://schemas.openxmlformats.org/officeDocument/2006/customXml" ds:itemID="{6642E41E-4A01-45DC-A691-BCBD77B44E98}">
   <ds:schemaRefs>
     <ds:schemaRef ds:uri="http://schemas.openxmlformats.org/officeDocument/2006/bibliography"/>
   </ds:schemaRefs>

</xml_diff>